<commit_message>
Updated the FDA docx
</commit_message>
<xml_diff>
--- a/FDA_Documentation.docx
+++ b/FDA_Documentation.docx
@@ -821,8 +821,44 @@
         <w:pStyle w:val="ListParagraph"/>
         <w:numPr>
           <w:ilvl w:val="0"/>
-          <w:numId w:val="5"/>
+          <w:numId w:val="4"/>
         </w:numPr>
+      </w:pPr>
+      <w:r>
+        <w:rPr>
+          <w:highlight w:val="yellow"/>
+        </w:rPr>
+        <w:t>Try</w:t>
+      </w:r>
+      <w:r>
+        <w:t xml:space="preserve"> makes </w:t>
+      </w:r>
+      <w:r>
+        <w:t>an HTTP GET request to the Alpha Vantage API URL with our parameters.</w:t>
+      </w:r>
+      <w:r>
+        <w:t xml:space="preserve"> </w:t>
+      </w:r>
+      <w:r>
+        <w:t>This is the actual call to the external service. </w:t>
+      </w:r>
+      <w:proofErr w:type="spellStart"/>
+      <w:proofErr w:type="gramStart"/>
+      <w:r>
+        <w:t>requests.get</w:t>
+      </w:r>
+      <w:proofErr w:type="spellEnd"/>
+      <w:r>
+        <w:t>(</w:t>
+      </w:r>
+      <w:proofErr w:type="gramEnd"/>
+      <w:r>
+        <w:t>) sends the request and returns a response object containing the server's reply.</w:t>
+      </w:r>
+    </w:p>
+    <w:p>
+      <w:pPr>
+        <w:pStyle w:val="ListParagraph"/>
       </w:pPr>
     </w:p>
     <w:p>
@@ -833,6 +869,2025 @@
           <w:numId w:val="4"/>
         </w:numPr>
       </w:pPr>
+      <w:r>
+        <w:rPr>
+          <w:highlight w:val="yellow"/>
+        </w:rPr>
+        <w:t>Data</w:t>
+      </w:r>
+      <w:r>
+        <w:t xml:space="preserve"> converts </w:t>
+      </w:r>
+      <w:r>
+        <w:t>the API response from JSON format to a Python dictionary.</w:t>
+      </w:r>
+      <w:r>
+        <w:t xml:space="preserve"> </w:t>
+      </w:r>
+      <w:r>
+        <w:t>APIs typically return data in JSON format. This method parses that JSON into native Python data structures we can work with easily.</w:t>
+      </w:r>
+    </w:p>
+    <w:p>
+      <w:pPr>
+        <w:pStyle w:val="ListParagraph"/>
+        <w:numPr>
+          <w:ilvl w:val="0"/>
+          <w:numId w:val="4"/>
+        </w:numPr>
+      </w:pPr>
+      <w:r>
+        <w:rPr>
+          <w:highlight w:val="yellow"/>
+        </w:rPr>
+        <w:lastRenderedPageBreak/>
+        <w:t>If ‘Error Message</w:t>
+      </w:r>
+      <w:r>
+        <w:rPr>
+          <w:highlight w:val="yellow"/>
+        </w:rPr>
+        <w:t>’ in data</w:t>
+      </w:r>
+      <w:r>
+        <w:t xml:space="preserve">: </w:t>
+      </w:r>
+      <w:r>
+        <w:t xml:space="preserve">checks if </w:t>
+      </w:r>
+      <w:r>
+        <w:t>the API returned an explicit error message.</w:t>
+      </w:r>
+      <w:r>
+        <w:t xml:space="preserve"> </w:t>
+      </w:r>
+      <w:r>
+        <w:t>Alpha Vantage returns errors in the JSON response itself (like invalid API key or symbol). We check for this before trying to process the data.</w:t>
+      </w:r>
+    </w:p>
+    <w:p>
+      <w:pPr>
+        <w:pStyle w:val="ListParagraph"/>
+      </w:pPr>
+    </w:p>
+    <w:p>
+      <w:pPr>
+        <w:pStyle w:val="ListParagraph"/>
+        <w:numPr>
+          <w:ilvl w:val="0"/>
+          <w:numId w:val="4"/>
+        </w:numPr>
+      </w:pPr>
+      <w:r>
+        <w:rPr>
+          <w:highlight w:val="yellow"/>
+        </w:rPr>
+        <w:t>If ‘Note’ in data</w:t>
+      </w:r>
+      <w:r>
+        <w:t xml:space="preserve">: handles API </w:t>
+      </w:r>
+      <w:r>
+        <w:t>rate limiting by waiting and retrying.</w:t>
+      </w:r>
+      <w:r>
+        <w:t xml:space="preserve"> </w:t>
+      </w:r>
+      <w:r>
+        <w:t>Free APIs often limit how many requests you can make per minute. When you hit the limit, they return a "Note" instead of data.</w:t>
+      </w:r>
+      <w:r>
+        <w:t xml:space="preserve"> We print a warning message, </w:t>
+      </w:r>
+      <w:proofErr w:type="spellStart"/>
+      <w:proofErr w:type="gramStart"/>
+      <w:r>
+        <w:t>time.sleep</w:t>
+      </w:r>
+      <w:proofErr w:type="spellEnd"/>
+      <w:proofErr w:type="gramEnd"/>
+      <w:r>
+        <w:t xml:space="preserve">(60) pauses the program for 60 </w:t>
+      </w:r>
+      <w:proofErr w:type="gramStart"/>
+      <w:r>
+        <w:t>seconds, and</w:t>
+      </w:r>
+      <w:proofErr w:type="gramEnd"/>
+      <w:r>
+        <w:t xml:space="preserve"> return </w:t>
+      </w:r>
+      <w:proofErr w:type="spellStart"/>
+      <w:proofErr w:type="gramStart"/>
+      <w:r>
+        <w:t>self.fetch</w:t>
+      </w:r>
+      <w:proofErr w:type="gramEnd"/>
+      <w:r>
+        <w:t>_alpha_vantage_data</w:t>
+      </w:r>
+      <w:proofErr w:type="spellEnd"/>
+      <w:r>
+        <w:t>(...) recursively calls the same method again to retry</w:t>
+      </w:r>
+      <w:r>
+        <w:t>.</w:t>
+      </w:r>
+    </w:p>
+    <w:p>
+      <w:pPr>
+        <w:pStyle w:val="ListParagraph"/>
+      </w:pPr>
+    </w:p>
+    <w:p>
+      <w:pPr>
+        <w:pStyle w:val="ListParagraph"/>
+        <w:numPr>
+          <w:ilvl w:val="0"/>
+          <w:numId w:val="4"/>
+        </w:numPr>
+      </w:pPr>
+      <w:proofErr w:type="spellStart"/>
+      <w:r>
+        <w:rPr>
+          <w:highlight w:val="yellow"/>
+        </w:rPr>
+        <w:t>Time_series</w:t>
+      </w:r>
+      <w:proofErr w:type="spellEnd"/>
+      <w:r>
+        <w:t xml:space="preserve"> extracts the daily </w:t>
+      </w:r>
+      <w:r>
+        <w:t>price data from the API response.</w:t>
+      </w:r>
+      <w:r>
+        <w:t xml:space="preserve"> </w:t>
+      </w:r>
+      <w:r>
+        <w:t xml:space="preserve">Alpha Vantage nests the actual stock data under the 'Time Series (Daily)' key. </w:t>
+      </w:r>
+      <w:proofErr w:type="gramStart"/>
+      <w:r>
+        <w:t>Using .get</w:t>
+      </w:r>
+      <w:proofErr w:type="gramEnd"/>
+      <w:r>
+        <w:t>() with a default {} prevents errors if the key doesn't exist.</w:t>
+      </w:r>
+    </w:p>
+    <w:p>
+      <w:pPr>
+        <w:pStyle w:val="ListParagraph"/>
+        <w:numPr>
+          <w:ilvl w:val="0"/>
+          <w:numId w:val="4"/>
+        </w:numPr>
+      </w:pPr>
+      <w:r>
+        <w:rPr>
+          <w:highlight w:val="yellow"/>
+        </w:rPr>
+        <w:t xml:space="preserve">If not </w:t>
+      </w:r>
+      <w:proofErr w:type="spellStart"/>
+      <w:r>
+        <w:rPr>
+          <w:highlight w:val="yellow"/>
+        </w:rPr>
+        <w:t>time_series</w:t>
+      </w:r>
+      <w:proofErr w:type="spellEnd"/>
+      <w:r>
+        <w:t xml:space="preserve"> checks if we </w:t>
+      </w:r>
+      <w:proofErr w:type="gramStart"/>
+      <w:r>
+        <w:t>actually got</w:t>
+      </w:r>
+      <w:proofErr w:type="gramEnd"/>
+      <w:r>
+        <w:t xml:space="preserve"> any stock data. </w:t>
+      </w:r>
+      <w:r>
+        <w:t xml:space="preserve">If the </w:t>
+      </w:r>
+      <w:proofErr w:type="spellStart"/>
+      <w:r>
+        <w:t>time_series</w:t>
+      </w:r>
+      <w:proofErr w:type="spellEnd"/>
+      <w:r>
+        <w:t xml:space="preserve"> dictionary is empty, there's no data to process, so we return early.</w:t>
+      </w:r>
+    </w:p>
+    <w:p>
+      <w:pPr>
+        <w:pStyle w:val="ListParagraph"/>
+      </w:pPr>
+    </w:p>
+    <w:p>
+      <w:pPr>
+        <w:pStyle w:val="ListParagraph"/>
+        <w:numPr>
+          <w:ilvl w:val="0"/>
+          <w:numId w:val="4"/>
+        </w:numPr>
+      </w:pPr>
+      <w:proofErr w:type="spellStart"/>
+      <w:r>
+        <w:rPr>
+          <w:highlight w:val="yellow"/>
+        </w:rPr>
+        <w:t>Df</w:t>
+      </w:r>
+      <w:proofErr w:type="spellEnd"/>
+      <w:r>
+        <w:rPr>
+          <w:highlight w:val="yellow"/>
+        </w:rPr>
+        <w:t xml:space="preserve"> = </w:t>
+      </w:r>
+      <w:proofErr w:type="spellStart"/>
+      <w:proofErr w:type="gramStart"/>
+      <w:r>
+        <w:rPr>
+          <w:highlight w:val="yellow"/>
+        </w:rPr>
+        <w:t>pd.DataFrame.from</w:t>
+      </w:r>
+      <w:proofErr w:type="gramEnd"/>
+      <w:r>
+        <w:rPr>
+          <w:highlight w:val="yellow"/>
+        </w:rPr>
+        <w:t>_</w:t>
+      </w:r>
+      <w:proofErr w:type="gramStart"/>
+      <w:r>
+        <w:rPr>
+          <w:highlight w:val="yellow"/>
+        </w:rPr>
+        <w:t>dict</w:t>
+      </w:r>
+      <w:proofErr w:type="spellEnd"/>
+      <w:r>
+        <w:rPr>
+          <w:highlight w:val="yellow"/>
+        </w:rPr>
+        <w:t>(</w:t>
+      </w:r>
+      <w:proofErr w:type="gramEnd"/>
+      <w:r>
+        <w:rPr>
+          <w:highlight w:val="yellow"/>
+        </w:rPr>
+        <w:t>)</w:t>
+      </w:r>
+      <w:r>
+        <w:t xml:space="preserve"> converts </w:t>
+      </w:r>
+      <w:r>
+        <w:t xml:space="preserve">the dictionary of daily prices into a </w:t>
+      </w:r>
+      <w:proofErr w:type="gramStart"/>
+      <w:r>
+        <w:t xml:space="preserve">pandas </w:t>
+      </w:r>
+      <w:proofErr w:type="spellStart"/>
+      <w:r>
+        <w:t>DataFrame</w:t>
+      </w:r>
+      <w:proofErr w:type="spellEnd"/>
+      <w:proofErr w:type="gramEnd"/>
+      <w:r>
+        <w:t>.</w:t>
+      </w:r>
+      <w:r>
+        <w:t xml:space="preserve"> </w:t>
+      </w:r>
+      <w:r>
+        <w:t xml:space="preserve">orient='index' tells pandas that the dictionary keys (dates) should become the </w:t>
+      </w:r>
+      <w:proofErr w:type="spellStart"/>
+      <w:r>
+        <w:t>DataFrame</w:t>
+      </w:r>
+      <w:proofErr w:type="spellEnd"/>
+      <w:r>
+        <w:t xml:space="preserve"> index (rows), and the values become the column data.</w:t>
+      </w:r>
+    </w:p>
+    <w:p>
+      <w:pPr>
+        <w:pStyle w:val="ListParagraph"/>
+        <w:numPr>
+          <w:ilvl w:val="0"/>
+          <w:numId w:val="4"/>
+        </w:numPr>
+      </w:pPr>
+      <w:proofErr w:type="spellStart"/>
+      <w:r>
+        <w:rPr>
+          <w:highlight w:val="yellow"/>
+        </w:rPr>
+        <w:t>Df</w:t>
+      </w:r>
+      <w:proofErr w:type="spellEnd"/>
+      <w:r>
+        <w:rPr>
+          <w:highlight w:val="yellow"/>
+        </w:rPr>
+        <w:t xml:space="preserve"> = </w:t>
+      </w:r>
+      <w:proofErr w:type="spellStart"/>
+      <w:proofErr w:type="gramStart"/>
+      <w:r>
+        <w:rPr>
+          <w:highlight w:val="yellow"/>
+        </w:rPr>
+        <w:t>df.astype</w:t>
+      </w:r>
+      <w:proofErr w:type="spellEnd"/>
+      <w:proofErr w:type="gramEnd"/>
+      <w:r>
+        <w:rPr>
+          <w:highlight w:val="yellow"/>
+        </w:rPr>
+        <w:t>(float)</w:t>
+      </w:r>
+      <w:r>
+        <w:t xml:space="preserve"> converts all data </w:t>
+      </w:r>
+      <w:r>
+        <w:t xml:space="preserve">in the </w:t>
+      </w:r>
+      <w:proofErr w:type="spellStart"/>
+      <w:r>
+        <w:t>DataFrame</w:t>
+      </w:r>
+      <w:proofErr w:type="spellEnd"/>
+      <w:r>
+        <w:t xml:space="preserve"> from strings to floating-point numbers.</w:t>
+      </w:r>
+      <w:r>
+        <w:t xml:space="preserve"> </w:t>
+      </w:r>
+      <w:r>
+        <w:t>API responses often send numbers as strings. We need them as floats for mathematical operations like calculating moving averages.</w:t>
+      </w:r>
+    </w:p>
+    <w:p>
+      <w:pPr>
+        <w:pStyle w:val="ListParagraph"/>
+      </w:pPr>
+    </w:p>
+    <w:p>
+      <w:pPr>
+        <w:pStyle w:val="ListParagraph"/>
+        <w:numPr>
+          <w:ilvl w:val="0"/>
+          <w:numId w:val="4"/>
+        </w:numPr>
+      </w:pPr>
+      <w:proofErr w:type="spellStart"/>
+      <w:proofErr w:type="gramStart"/>
+      <w:r>
+        <w:rPr>
+          <w:highlight w:val="yellow"/>
+        </w:rPr>
+        <w:t>Df.columns</w:t>
+      </w:r>
+      <w:proofErr w:type="spellEnd"/>
+      <w:proofErr w:type="gramEnd"/>
+      <w:r>
+        <w:t xml:space="preserve"> renames the </w:t>
+      </w:r>
+      <w:proofErr w:type="spellStart"/>
+      <w:r>
+        <w:t>DataFrame</w:t>
+      </w:r>
+      <w:proofErr w:type="spellEnd"/>
+      <w:r>
+        <w:t xml:space="preserve"> columns to more standard, lowercase names.</w:t>
+      </w:r>
+      <w:r>
+        <w:t xml:space="preserve"> </w:t>
+      </w:r>
+      <w:r>
+        <w:t>Alpha Vantage uses numeric keys like '1. open', '2. high'. We rename them to cleaner, more descriptive names.</w:t>
+      </w:r>
+    </w:p>
+    <w:p>
+      <w:pPr>
+        <w:pStyle w:val="ListParagraph"/>
+        <w:numPr>
+          <w:ilvl w:val="0"/>
+          <w:numId w:val="4"/>
+        </w:numPr>
+      </w:pPr>
+      <w:proofErr w:type="spellStart"/>
+      <w:proofErr w:type="gramStart"/>
+      <w:r>
+        <w:rPr>
+          <w:highlight w:val="yellow"/>
+        </w:rPr>
+        <w:t>Df.index</w:t>
+      </w:r>
+      <w:proofErr w:type="spellEnd"/>
+      <w:proofErr w:type="gramEnd"/>
+      <w:r>
+        <w:t xml:space="preserve"> converts </w:t>
+      </w:r>
+      <w:r>
+        <w:t xml:space="preserve">the </w:t>
+      </w:r>
+      <w:proofErr w:type="spellStart"/>
+      <w:r>
+        <w:t>DataFrame</w:t>
+      </w:r>
+      <w:proofErr w:type="spellEnd"/>
+      <w:r>
+        <w:t xml:space="preserve"> index from strings to proper datetime objects.</w:t>
+      </w:r>
+      <w:r>
+        <w:t xml:space="preserve"> </w:t>
+      </w:r>
+      <w:r>
+        <w:t>The dates come as strings like '2023-12-01'. Converting to datetime objects enables date-based operations like filtering and sorting.</w:t>
+      </w:r>
+    </w:p>
+    <w:p>
+      <w:pPr>
+        <w:pStyle w:val="ListParagraph"/>
+      </w:pPr>
+    </w:p>
+    <w:p>
+      <w:pPr>
+        <w:pStyle w:val="ListParagraph"/>
+        <w:numPr>
+          <w:ilvl w:val="0"/>
+          <w:numId w:val="4"/>
+        </w:numPr>
+      </w:pPr>
+      <w:proofErr w:type="spellStart"/>
+      <w:r>
+        <w:rPr>
+          <w:highlight w:val="yellow"/>
+        </w:rPr>
+        <w:t>Df</w:t>
+      </w:r>
+      <w:proofErr w:type="spellEnd"/>
+      <w:r>
+        <w:rPr>
+          <w:highlight w:val="yellow"/>
+        </w:rPr>
+        <w:t xml:space="preserve"> = </w:t>
+      </w:r>
+      <w:proofErr w:type="spellStart"/>
+      <w:proofErr w:type="gramStart"/>
+      <w:r>
+        <w:rPr>
+          <w:highlight w:val="yellow"/>
+        </w:rPr>
+        <w:t>df.sort</w:t>
+      </w:r>
+      <w:proofErr w:type="gramEnd"/>
+      <w:r>
+        <w:rPr>
+          <w:highlight w:val="yellow"/>
+        </w:rPr>
+        <w:t>_</w:t>
+      </w:r>
+      <w:proofErr w:type="gramStart"/>
+      <w:r>
+        <w:rPr>
+          <w:highlight w:val="yellow"/>
+        </w:rPr>
+        <w:t>index</w:t>
+      </w:r>
+      <w:proofErr w:type="spellEnd"/>
+      <w:r>
+        <w:rPr>
+          <w:highlight w:val="yellow"/>
+        </w:rPr>
+        <w:t>(</w:t>
+      </w:r>
+      <w:proofErr w:type="gramEnd"/>
+      <w:r>
+        <w:rPr>
+          <w:highlight w:val="yellow"/>
+        </w:rPr>
+        <w:t>)</w:t>
+      </w:r>
+      <w:r>
+        <w:t xml:space="preserve"> sorts the </w:t>
+      </w:r>
+      <w:proofErr w:type="spellStart"/>
+      <w:r>
+        <w:t>DataFrame</w:t>
+      </w:r>
+      <w:proofErr w:type="spellEnd"/>
+      <w:r>
+        <w:t xml:space="preserve"> by date in ascending order.</w:t>
+      </w:r>
+      <w:r>
+        <w:t xml:space="preserve"> </w:t>
+      </w:r>
+      <w:r>
+        <w:t>API data might not be in chronological order. Sorting ensures our analysis processes dates from oldest to newest.</w:t>
+      </w:r>
+    </w:p>
+    <w:p>
+      <w:pPr>
+        <w:pStyle w:val="ListParagraph"/>
+        <w:numPr>
+          <w:ilvl w:val="0"/>
+          <w:numId w:val="4"/>
+        </w:numPr>
+      </w:pPr>
+      <w:proofErr w:type="spellStart"/>
+      <w:r>
+        <w:rPr>
+          <w:highlight w:val="yellow"/>
+        </w:rPr>
+        <w:t>C</w:t>
+      </w:r>
+      <w:r>
+        <w:rPr>
+          <w:highlight w:val="yellow"/>
+        </w:rPr>
+        <w:t>ut</w:t>
+      </w:r>
+      <w:r>
+        <w:rPr>
+          <w:highlight w:val="yellow"/>
+        </w:rPr>
+        <w:t>off_date</w:t>
+      </w:r>
+      <w:proofErr w:type="spellEnd"/>
+      <w:r>
+        <w:t xml:space="preserve"> filters the </w:t>
+      </w:r>
+      <w:r>
+        <w:t>data to only include the most recent N months.</w:t>
+      </w:r>
+      <w:r>
+        <w:t xml:space="preserve"> </w:t>
+      </w:r>
+      <w:proofErr w:type="spellStart"/>
+      <w:proofErr w:type="gramStart"/>
+      <w:r>
+        <w:t>Df.index.max</w:t>
+      </w:r>
+      <w:proofErr w:type="spellEnd"/>
+      <w:r>
+        <w:t>(</w:t>
+      </w:r>
+      <w:proofErr w:type="gramEnd"/>
+      <w:r>
+        <w:t xml:space="preserve">) gets the most recent date in our data, </w:t>
+      </w:r>
+      <w:proofErr w:type="spellStart"/>
+      <w:proofErr w:type="gramStart"/>
+      <w:r>
+        <w:t>pd.DateOffset</w:t>
+      </w:r>
+      <w:proofErr w:type="spellEnd"/>
+      <w:proofErr w:type="gramEnd"/>
+      <w:r>
+        <w:t>(months=months) calculates</w:t>
+      </w:r>
+      <w:r>
+        <w:t xml:space="preserve"> how far back to go, and </w:t>
+      </w:r>
+      <w:proofErr w:type="spellStart"/>
+      <w:proofErr w:type="gramStart"/>
+      <w:r>
+        <w:t>df</w:t>
+      </w:r>
+      <w:proofErr w:type="spellEnd"/>
+      <w:r>
+        <w:t>[</w:t>
+      </w:r>
+      <w:proofErr w:type="spellStart"/>
+      <w:r>
+        <w:t>df.index</w:t>
+      </w:r>
+      <w:proofErr w:type="spellEnd"/>
+      <w:proofErr w:type="gramEnd"/>
+      <w:r>
+        <w:t xml:space="preserve"> &gt;= </w:t>
+      </w:r>
+      <w:proofErr w:type="spellStart"/>
+      <w:r>
+        <w:t>cutoff_date</w:t>
+      </w:r>
+      <w:proofErr w:type="spellEnd"/>
+      <w:r>
+        <w:t xml:space="preserve">] filters rows, </w:t>
+      </w:r>
+      <w:r>
+        <w:t>keeping only dates on or after the cutoff</w:t>
+      </w:r>
+      <w:r>
+        <w:t>.</w:t>
+      </w:r>
+    </w:p>
+    <w:p>
+      <w:pPr>
+        <w:pStyle w:val="ListParagraph"/>
+      </w:pPr>
+    </w:p>
+    <w:p>
+      <w:pPr>
+        <w:pStyle w:val="ListParagraph"/>
+        <w:numPr>
+          <w:ilvl w:val="0"/>
+          <w:numId w:val="4"/>
+        </w:numPr>
+      </w:pPr>
+      <w:r>
+        <w:rPr>
+          <w:highlight w:val="yellow"/>
+        </w:rPr>
+        <w:lastRenderedPageBreak/>
+        <w:t>Print(f””)</w:t>
+      </w:r>
+      <w:r>
+        <w:t xml:space="preserve"> prints a </w:t>
+      </w:r>
+      <w:r>
+        <w:t xml:space="preserve">success message and returns the processed </w:t>
+      </w:r>
+      <w:proofErr w:type="spellStart"/>
+      <w:r>
+        <w:t>DataFrame</w:t>
+      </w:r>
+      <w:proofErr w:type="spellEnd"/>
+      <w:r>
+        <w:t>.</w:t>
+      </w:r>
+      <w:r>
+        <w:t xml:space="preserve"> </w:t>
+      </w:r>
+      <w:r>
+        <w:t>Provides user feedback and makes the cleaned data available to the rest of the program.</w:t>
+      </w:r>
+    </w:p>
+    <w:p>
+      <w:pPr>
+        <w:pStyle w:val="ListParagraph"/>
+        <w:numPr>
+          <w:ilvl w:val="0"/>
+          <w:numId w:val="4"/>
+        </w:numPr>
+      </w:pPr>
+      <w:r>
+        <w:rPr>
+          <w:highlight w:val="yellow"/>
+        </w:rPr>
+        <w:t xml:space="preserve">Except Exception as </w:t>
+      </w:r>
+      <w:proofErr w:type="gramStart"/>
+      <w:r>
+        <w:rPr>
+          <w:highlight w:val="yellow"/>
+        </w:rPr>
+        <w:t>e</w:t>
+      </w:r>
+      <w:r>
+        <w:t>:</w:t>
+      </w:r>
+      <w:proofErr w:type="gramEnd"/>
+      <w:r>
+        <w:t xml:space="preserve"> catches </w:t>
+      </w:r>
+      <w:r>
+        <w:t>any unexpected errors that weren't handled above.</w:t>
+      </w:r>
+      <w:r>
+        <w:t xml:space="preserve"> </w:t>
+      </w:r>
+      <w:r>
+        <w:t>This is a safety net for network issues, malformed responses, or other unexpected problems. It ensures the program doesn't crash completely.</w:t>
+      </w:r>
+    </w:p>
+    <w:p>
+      <w:pPr>
+        <w:pStyle w:val="ListParagraph"/>
+      </w:pPr>
+    </w:p>
+    <w:p>
+      <w:pPr>
+        <w:pStyle w:val="ListParagraph"/>
+      </w:pPr>
+      <w:r>
+        <w:t xml:space="preserve">Def </w:t>
+      </w:r>
+      <w:proofErr w:type="spellStart"/>
+      <w:r>
+        <w:t>fetch_yahoo_finance_</w:t>
+      </w:r>
+      <w:proofErr w:type="gramStart"/>
+      <w:r>
+        <w:t>data</w:t>
+      </w:r>
+      <w:proofErr w:type="spellEnd"/>
+      <w:r>
+        <w:t>(</w:t>
+      </w:r>
+      <w:proofErr w:type="gramEnd"/>
+      <w:r>
+        <w:t>self, symbol, months=6)</w:t>
+      </w:r>
+    </w:p>
+    <w:p>
+      <w:pPr>
+        <w:pStyle w:val="ListParagraph"/>
+      </w:pPr>
+    </w:p>
+    <w:p>
+      <w:pPr>
+        <w:pStyle w:val="ListParagraph"/>
+        <w:numPr>
+          <w:ilvl w:val="0"/>
+          <w:numId w:val="4"/>
+        </w:numPr>
+      </w:pPr>
+      <w:r>
+        <w:t>Defines a method to fetch stock data from Yahoo Finance.</w:t>
+      </w:r>
+      <w:r>
+        <w:t xml:space="preserve"> </w:t>
+      </w:r>
+      <w:r>
+        <w:t>his is our backup data source. Having multiple data sources makes our application more robust. The parameters match the Alpha Vantage method for consistency.</w:t>
+      </w:r>
+    </w:p>
+    <w:p>
+      <w:pPr>
+        <w:pStyle w:val="ListParagraph"/>
+        <w:numPr>
+          <w:ilvl w:val="0"/>
+          <w:numId w:val="4"/>
+        </w:numPr>
+      </w:pPr>
+      <w:r>
+        <w:rPr>
+          <w:highlight w:val="yellow"/>
+        </w:rPr>
+        <w:t>Print(f””)</w:t>
+      </w:r>
+      <w:r>
+        <w:t xml:space="preserve"> prints a </w:t>
+      </w:r>
+      <w:r>
+        <w:t>status message showing which stock we're fetching.</w:t>
+      </w:r>
+      <w:r>
+        <w:t xml:space="preserve"> </w:t>
+      </w:r>
+      <w:r>
+        <w:t>User feedback - lets you know the program is working and which data source it's using.</w:t>
+      </w:r>
+    </w:p>
+    <w:p>
+      <w:pPr>
+        <w:pStyle w:val="ListParagraph"/>
+      </w:pPr>
+    </w:p>
+    <w:p>
+      <w:pPr>
+        <w:pStyle w:val="ListParagraph"/>
+        <w:numPr>
+          <w:ilvl w:val="0"/>
+          <w:numId w:val="4"/>
+        </w:numPr>
+      </w:pPr>
+      <w:r>
+        <w:rPr>
+          <w:highlight w:val="yellow"/>
+        </w:rPr>
+        <w:t>T</w:t>
+      </w:r>
+      <w:r>
+        <w:rPr>
+          <w:highlight w:val="yellow"/>
+        </w:rPr>
+        <w:t>ry</w:t>
+      </w:r>
+      <w:r>
+        <w:t xml:space="preserve">: this </w:t>
+      </w:r>
+      <w:r>
+        <w:t>is crucial for API calls since many things can go wrong (network issues, invalid symbols, etc.). It prevents the entire program from crashing if one data source fails.</w:t>
+      </w:r>
+    </w:p>
+    <w:p>
+      <w:pPr>
+        <w:pStyle w:val="ListParagraph"/>
+        <w:numPr>
+          <w:ilvl w:val="0"/>
+          <w:numId w:val="4"/>
+        </w:numPr>
+      </w:pPr>
+      <w:proofErr w:type="spellStart"/>
+      <w:r>
+        <w:rPr>
+          <w:highlight w:val="yellow"/>
+        </w:rPr>
+        <w:t>End_date</w:t>
+      </w:r>
+      <w:proofErr w:type="spellEnd"/>
+      <w:r>
+        <w:t xml:space="preserve"> calculates the </w:t>
+      </w:r>
+      <w:r>
+        <w:t>start and end dates for our data request.</w:t>
+      </w:r>
+      <w:r>
+        <w:t xml:space="preserve"> </w:t>
+      </w:r>
+      <w:proofErr w:type="spellStart"/>
+      <w:r>
+        <w:t>ahoo</w:t>
+      </w:r>
+      <w:proofErr w:type="spellEnd"/>
+      <w:r>
+        <w:t xml:space="preserve"> Finance requires us to specify a date range.</w:t>
+      </w:r>
+      <w:r>
+        <w:t xml:space="preserve"> </w:t>
+      </w:r>
+      <w:proofErr w:type="spellStart"/>
+      <w:proofErr w:type="gramStart"/>
+      <w:r>
+        <w:t>Datetime.now</w:t>
+      </w:r>
+      <w:proofErr w:type="spellEnd"/>
+      <w:r>
+        <w:t>(</w:t>
+      </w:r>
+      <w:proofErr w:type="gramEnd"/>
+      <w:r>
+        <w:t xml:space="preserve">) gets </w:t>
+      </w:r>
+      <w:r>
+        <w:t>the current date and time</w:t>
+      </w:r>
+      <w:r>
+        <w:t xml:space="preserve">, and </w:t>
+      </w:r>
+      <w:proofErr w:type="spellStart"/>
+      <w:r>
+        <w:t>timedelta</w:t>
+      </w:r>
+      <w:proofErr w:type="spellEnd"/>
+      <w:r>
+        <w:t>(days=months*30) subtracts approximately 30 days per month to go back in time</w:t>
+      </w:r>
+    </w:p>
+    <w:p>
+      <w:pPr>
+        <w:pStyle w:val="ListParagraph"/>
+      </w:pPr>
+    </w:p>
+    <w:p>
+      <w:pPr>
+        <w:pStyle w:val="ListParagraph"/>
+        <w:numPr>
+          <w:ilvl w:val="0"/>
+          <w:numId w:val="4"/>
+        </w:numPr>
+      </w:pPr>
+      <w:r>
+        <w:rPr>
+          <w:highlight w:val="yellow"/>
+        </w:rPr>
+        <w:t>Ticker</w:t>
+      </w:r>
+      <w:r>
+        <w:t xml:space="preserve"> creates </w:t>
+      </w:r>
+      <w:r>
+        <w:t>a Yahoo Finance Ticker object for the specified stock symbol.</w:t>
+      </w:r>
+      <w:r>
+        <w:t xml:space="preserve"> </w:t>
+      </w:r>
+      <w:r>
+        <w:t>The </w:t>
+      </w:r>
+      <w:proofErr w:type="spellStart"/>
+      <w:r>
+        <w:t>yfinance</w:t>
+      </w:r>
+      <w:proofErr w:type="spellEnd"/>
+      <w:r>
+        <w:t> library uses this object-oriented approach. Each ticker object represents a specific stock and provides methods to get its data.</w:t>
+      </w:r>
+    </w:p>
+    <w:p>
+      <w:pPr>
+        <w:pStyle w:val="ListParagraph"/>
+        <w:numPr>
+          <w:ilvl w:val="0"/>
+          <w:numId w:val="4"/>
+        </w:numPr>
+      </w:pPr>
+      <w:proofErr w:type="spellStart"/>
+      <w:r>
+        <w:rPr>
+          <w:highlight w:val="yellow"/>
+        </w:rPr>
+        <w:t>Df</w:t>
+      </w:r>
+      <w:proofErr w:type="spellEnd"/>
+      <w:r>
+        <w:rPr>
+          <w:highlight w:val="yellow"/>
+        </w:rPr>
+        <w:t xml:space="preserve"> = </w:t>
+      </w:r>
+      <w:proofErr w:type="spellStart"/>
+      <w:proofErr w:type="gramStart"/>
+      <w:r>
+        <w:rPr>
+          <w:highlight w:val="yellow"/>
+        </w:rPr>
+        <w:t>ticker.history</w:t>
+      </w:r>
+      <w:proofErr w:type="spellEnd"/>
+      <w:proofErr w:type="gramEnd"/>
+      <w:r>
+        <w:t xml:space="preserve"> downloads </w:t>
+      </w:r>
+      <w:r>
+        <w:t>historical price data for the specified date range.</w:t>
+      </w:r>
+      <w:r>
+        <w:t xml:space="preserve"> </w:t>
+      </w:r>
+      <w:r>
+        <w:t>This is where the actual API call happens (hidden by the </w:t>
+      </w:r>
+      <w:proofErr w:type="spellStart"/>
+      <w:r>
+        <w:t>yfinance</w:t>
+      </w:r>
+      <w:proofErr w:type="spellEnd"/>
+      <w:r>
+        <w:t xml:space="preserve"> library). It returns a </w:t>
+      </w:r>
+      <w:proofErr w:type="gramStart"/>
+      <w:r>
+        <w:t xml:space="preserve">pandas </w:t>
+      </w:r>
+      <w:proofErr w:type="spellStart"/>
+      <w:r>
+        <w:t>DataFrame</w:t>
+      </w:r>
+      <w:proofErr w:type="spellEnd"/>
+      <w:proofErr w:type="gramEnd"/>
+      <w:r>
+        <w:t xml:space="preserve"> with columns like Open, High, Low, Close, Volume.</w:t>
+      </w:r>
+    </w:p>
+    <w:p>
+      <w:pPr>
+        <w:pStyle w:val="ListParagraph"/>
+      </w:pPr>
+    </w:p>
+    <w:p>
+      <w:pPr>
+        <w:pStyle w:val="ListParagraph"/>
+        <w:numPr>
+          <w:ilvl w:val="0"/>
+          <w:numId w:val="4"/>
+        </w:numPr>
+      </w:pPr>
+      <w:r>
+        <w:rPr>
+          <w:highlight w:val="yellow"/>
+        </w:rPr>
+        <w:t xml:space="preserve">If </w:t>
+      </w:r>
+      <w:proofErr w:type="spellStart"/>
+      <w:proofErr w:type="gramStart"/>
+      <w:r>
+        <w:rPr>
+          <w:highlight w:val="yellow"/>
+        </w:rPr>
+        <w:t>df.empty</w:t>
+      </w:r>
+      <w:proofErr w:type="spellEnd"/>
+      <w:proofErr w:type="gramEnd"/>
+      <w:r>
+        <w:rPr>
+          <w:highlight w:val="yellow"/>
+        </w:rPr>
+        <w:t>:</w:t>
+      </w:r>
+      <w:r>
+        <w:t xml:space="preserve"> checks if </w:t>
+      </w:r>
+      <w:r>
+        <w:t xml:space="preserve">the </w:t>
+      </w:r>
+      <w:proofErr w:type="spellStart"/>
+      <w:r>
+        <w:t>DataFrame</w:t>
+      </w:r>
+      <w:proofErr w:type="spellEnd"/>
+      <w:r>
+        <w:t xml:space="preserve"> is empty (no data returned).</w:t>
+      </w:r>
+      <w:r>
+        <w:t xml:space="preserve"> </w:t>
+      </w:r>
+      <w:r>
+        <w:t>Important validation - if the stock symbol doesn't exist or there's no data for the period, we want to handle it gracefully instead of crashing later.</w:t>
+      </w:r>
+    </w:p>
+    <w:p>
+      <w:pPr>
+        <w:pStyle w:val="ListParagraph"/>
+        <w:numPr>
+          <w:ilvl w:val="0"/>
+          <w:numId w:val="4"/>
+        </w:numPr>
+      </w:pPr>
+      <w:proofErr w:type="spellStart"/>
+      <w:r>
+        <w:rPr>
+          <w:highlight w:val="yellow"/>
+        </w:rPr>
+        <w:t>D</w:t>
+      </w:r>
+      <w:r>
+        <w:rPr>
+          <w:highlight w:val="yellow"/>
+        </w:rPr>
+        <w:t>f</w:t>
+      </w:r>
+      <w:proofErr w:type="spellEnd"/>
+      <w:r>
+        <w:rPr>
+          <w:highlight w:val="yellow"/>
+        </w:rPr>
+        <w:t xml:space="preserve"> = </w:t>
+      </w:r>
+      <w:proofErr w:type="spellStart"/>
+      <w:proofErr w:type="gramStart"/>
+      <w:r>
+        <w:rPr>
+          <w:highlight w:val="yellow"/>
+        </w:rPr>
+        <w:t>df</w:t>
+      </w:r>
+      <w:proofErr w:type="spellEnd"/>
+      <w:r>
+        <w:rPr>
+          <w:highlight w:val="yellow"/>
+        </w:rPr>
+        <w:t>[</w:t>
+      </w:r>
+      <w:proofErr w:type="gramEnd"/>
+      <w:r>
+        <w:rPr>
+          <w:highlight w:val="yellow"/>
+        </w:rPr>
+        <w:t>[]]</w:t>
+      </w:r>
+      <w:r>
+        <w:t xml:space="preserve"> selects </w:t>
+      </w:r>
+      <w:r>
+        <w:t>specific columns and renames them to lowercase.</w:t>
+      </w:r>
+      <w:r>
+        <w:t xml:space="preserve"> </w:t>
+      </w:r>
+      <w:proofErr w:type="spellStart"/>
+      <w:proofErr w:type="gramStart"/>
+      <w:r>
+        <w:t>df</w:t>
+      </w:r>
+      <w:proofErr w:type="spellEnd"/>
+      <w:r>
+        <w:t>[</w:t>
+      </w:r>
+      <w:proofErr w:type="gramEnd"/>
+      <w:r>
+        <w:t>['Open', 'High', ...]] selects only the columns we need and in a specific order</w:t>
+      </w:r>
+      <w:r>
+        <w:t xml:space="preserve">, renaming </w:t>
+      </w:r>
+      <w:r>
+        <w:t>to lowercase ('open' instead of 'Open') ensures consistency with our Alpha Vantage data format</w:t>
+      </w:r>
+      <w:r>
+        <w:t xml:space="preserve"> and this </w:t>
+      </w:r>
+      <w:r>
+        <w:t>standardization allows both data sources to be used interchangeably in our analysis</w:t>
+      </w:r>
+      <w:r>
+        <w:t>.</w:t>
+      </w:r>
+    </w:p>
+    <w:p>
+      <w:pPr>
+        <w:pStyle w:val="ListParagraph"/>
+      </w:pPr>
+    </w:p>
+    <w:p>
+      <w:pPr>
+        <w:pStyle w:val="ListParagraph"/>
+        <w:numPr>
+          <w:ilvl w:val="0"/>
+          <w:numId w:val="4"/>
+        </w:numPr>
+      </w:pPr>
+      <w:r>
+        <w:rPr>
+          <w:highlight w:val="yellow"/>
+        </w:rPr>
+        <w:lastRenderedPageBreak/>
+        <w:t>Print(f””)</w:t>
+      </w:r>
+      <w:r>
+        <w:t xml:space="preserve"> prints </w:t>
+      </w:r>
+      <w:r>
+        <w:t xml:space="preserve">a success message and returns the </w:t>
+      </w:r>
+      <w:proofErr w:type="spellStart"/>
+      <w:r>
+        <w:t>DataFrame</w:t>
+      </w:r>
+      <w:proofErr w:type="spellEnd"/>
+      <w:r>
+        <w:t>.</w:t>
+      </w:r>
+      <w:r>
+        <w:t xml:space="preserve"> </w:t>
+      </w:r>
+      <w:proofErr w:type="spellStart"/>
+      <w:r>
+        <w:t>len</w:t>
+      </w:r>
+      <w:proofErr w:type="spellEnd"/>
+      <w:r>
+        <w:t>(</w:t>
+      </w:r>
+      <w:proofErr w:type="spellStart"/>
+      <w:r>
+        <w:t>df</w:t>
+      </w:r>
+      <w:proofErr w:type="spellEnd"/>
+      <w:r>
+        <w:t>) tells us how many days of data we successfully retrieved</w:t>
+      </w:r>
+      <w:r>
+        <w:t xml:space="preserve">, the </w:t>
+      </w:r>
+      <w:r>
+        <w:t>checkmark (✓) provides clear visual feedback that this operation succeeded</w:t>
+      </w:r>
+      <w:r>
+        <w:t xml:space="preserve">, and returning </w:t>
+      </w:r>
+      <w:r>
+        <w:t xml:space="preserve">the </w:t>
+      </w:r>
+      <w:proofErr w:type="spellStart"/>
+      <w:r>
+        <w:t>DataFrame</w:t>
+      </w:r>
+      <w:proofErr w:type="spellEnd"/>
+      <w:r>
+        <w:t xml:space="preserve"> makes it available to the calling code</w:t>
+      </w:r>
+      <w:r>
+        <w:t>.</w:t>
+      </w:r>
+    </w:p>
+    <w:p>
+      <w:pPr>
+        <w:pStyle w:val="ListParagraph"/>
+        <w:numPr>
+          <w:ilvl w:val="0"/>
+          <w:numId w:val="4"/>
+        </w:numPr>
+      </w:pPr>
+      <w:r>
+        <w:rPr>
+          <w:highlight w:val="yellow"/>
+        </w:rPr>
+        <w:t xml:space="preserve">Except Exception as </w:t>
+      </w:r>
+      <w:proofErr w:type="gramStart"/>
+      <w:r>
+        <w:rPr>
+          <w:highlight w:val="yellow"/>
+        </w:rPr>
+        <w:t>e:</w:t>
+      </w:r>
+      <w:proofErr w:type="gramEnd"/>
+      <w:r>
+        <w:t xml:space="preserve"> catches </w:t>
+      </w:r>
+      <w:r>
+        <w:t>any exceptions that occur in the try block.</w:t>
+      </w:r>
+      <w:r>
+        <w:t xml:space="preserve"> </w:t>
+      </w:r>
+      <w:r>
+        <w:t>Exception as e catches all types of errors and stores the error message in e</w:t>
+      </w:r>
+      <w:r>
+        <w:t xml:space="preserve">, we </w:t>
+      </w:r>
+      <w:r>
+        <w:t>print a helpful error message that includes the actual error details</w:t>
+      </w:r>
+      <w:r>
+        <w:t xml:space="preserve">, and returning </w:t>
+      </w:r>
+      <w:r>
+        <w:t>None clearly indicates failure to the calling code</w:t>
+      </w:r>
+    </w:p>
+    <w:p>
+      <w:pPr>
+        <w:pStyle w:val="ListParagraph"/>
+      </w:pPr>
+    </w:p>
+    <w:p>
+      <w:pPr>
+        <w:pStyle w:val="ListParagraph"/>
+      </w:pPr>
+      <w:r>
+        <w:t xml:space="preserve">Def </w:t>
+      </w:r>
+      <w:proofErr w:type="spellStart"/>
+      <w:r>
+        <w:t>compare_data_</w:t>
+      </w:r>
+      <w:proofErr w:type="gramStart"/>
+      <w:r>
+        <w:t>sources</w:t>
+      </w:r>
+      <w:proofErr w:type="spellEnd"/>
+      <w:r>
+        <w:t>(</w:t>
+      </w:r>
+      <w:proofErr w:type="gramEnd"/>
+      <w:r>
+        <w:t xml:space="preserve">self, </w:t>
+      </w:r>
+      <w:proofErr w:type="spellStart"/>
+      <w:r>
+        <w:t>df_av</w:t>
+      </w:r>
+      <w:proofErr w:type="spellEnd"/>
+      <w:r>
+        <w:t xml:space="preserve">, </w:t>
+      </w:r>
+      <w:proofErr w:type="spellStart"/>
+      <w:r>
+        <w:t>df_yf</w:t>
+      </w:r>
+      <w:proofErr w:type="spellEnd"/>
+      <w:r>
+        <w:t>, symbol):</w:t>
+      </w:r>
+    </w:p>
+    <w:p>
+      <w:pPr>
+        <w:pStyle w:val="ListParagraph"/>
+      </w:pPr>
+    </w:p>
+    <w:p>
+      <w:pPr>
+        <w:pStyle w:val="ListParagraph"/>
+        <w:numPr>
+          <w:ilvl w:val="0"/>
+          <w:numId w:val="4"/>
+        </w:numPr>
+      </w:pPr>
+      <w:r>
+        <w:rPr>
+          <w:highlight w:val="yellow"/>
+        </w:rPr>
+        <w:t>Print(</w:t>
+      </w:r>
+      <w:proofErr w:type="gramStart"/>
+      <w:r>
+        <w:rPr>
+          <w:highlight w:val="yellow"/>
+        </w:rPr>
+        <w:t>f”\n{</w:t>
+      </w:r>
+      <w:proofErr w:type="gramEnd"/>
+      <w:r>
+        <w:rPr>
+          <w:highlight w:val="yellow"/>
+        </w:rPr>
+        <w:t>‘=’*60}”)</w:t>
+      </w:r>
+      <w:r>
+        <w:t xml:space="preserve"> prints </w:t>
+      </w:r>
+      <w:r>
+        <w:t>a formatted header for the comparison section.</w:t>
+      </w:r>
+      <w:r>
+        <w:t xml:space="preserve"> </w:t>
+      </w:r>
+      <w:r>
+        <w:t>Visual separation in the output makes the results easier to read. The '='*60 creates a line of 60 equal signs.</w:t>
+      </w:r>
+    </w:p>
+    <w:p>
+      <w:pPr>
+        <w:pStyle w:val="ListParagraph"/>
+        <w:numPr>
+          <w:ilvl w:val="0"/>
+          <w:numId w:val="4"/>
+        </w:numPr>
+      </w:pPr>
+      <w:r>
+        <w:rPr>
+          <w:highlight w:val="yellow"/>
+        </w:rPr>
+        <w:t xml:space="preserve">If </w:t>
+      </w:r>
+      <w:proofErr w:type="spellStart"/>
+      <w:r>
+        <w:rPr>
+          <w:highlight w:val="yellow"/>
+        </w:rPr>
+        <w:t>df_av</w:t>
+      </w:r>
+      <w:proofErr w:type="spellEnd"/>
+      <w:r>
+        <w:rPr>
+          <w:highlight w:val="yellow"/>
+        </w:rPr>
+        <w:t xml:space="preserve"> is None or </w:t>
+      </w:r>
+      <w:proofErr w:type="spellStart"/>
+      <w:r>
+        <w:rPr>
+          <w:highlight w:val="yellow"/>
+        </w:rPr>
+        <w:t>df_yf</w:t>
+      </w:r>
+      <w:proofErr w:type="spellEnd"/>
+      <w:r>
+        <w:t xml:space="preserve"> is None: checks if </w:t>
+      </w:r>
+      <w:r>
+        <w:t xml:space="preserve">either </w:t>
+      </w:r>
+      <w:proofErr w:type="spellStart"/>
+      <w:r>
+        <w:t>DataFrame</w:t>
+      </w:r>
+      <w:proofErr w:type="spellEnd"/>
+      <w:r>
+        <w:t xml:space="preserve"> is None (meaning the API call failed).</w:t>
+      </w:r>
+      <w:r>
+        <w:t xml:space="preserve"> </w:t>
+      </w:r>
+      <w:r>
+        <w:t>Defensive programming - we can't compare data if one source is missing. We return early to avoid errors.</w:t>
+      </w:r>
+    </w:p>
+    <w:p>
+      <w:pPr>
+        <w:pStyle w:val="ListParagraph"/>
+      </w:pPr>
+    </w:p>
+    <w:p>
+      <w:pPr>
+        <w:pStyle w:val="ListParagraph"/>
+        <w:numPr>
+          <w:ilvl w:val="0"/>
+          <w:numId w:val="4"/>
+        </w:numPr>
+      </w:pPr>
+      <w:proofErr w:type="spellStart"/>
+      <w:r>
+        <w:rPr>
+          <w:highlight w:val="yellow"/>
+        </w:rPr>
+        <w:t>Common_dates</w:t>
+      </w:r>
+      <w:proofErr w:type="spellEnd"/>
+      <w:r>
+        <w:t xml:space="preserve"> finds </w:t>
+      </w:r>
+      <w:r>
+        <w:t xml:space="preserve">dates that exist in both </w:t>
+      </w:r>
+      <w:proofErr w:type="spellStart"/>
+      <w:r>
+        <w:t>DataFrames</w:t>
+      </w:r>
+      <w:proofErr w:type="spellEnd"/>
+      <w:r>
+        <w:t xml:space="preserve"> using set intersection.</w:t>
+      </w:r>
+      <w:r>
+        <w:t xml:space="preserve"> </w:t>
+      </w:r>
+      <w:r>
+        <w:t>Different data sources might have different trading days (holidays, missing data). We only want to compare dates where both sources have data.</w:t>
+      </w:r>
+    </w:p>
+    <w:p>
+      <w:pPr>
+        <w:pStyle w:val="ListParagraph"/>
+        <w:numPr>
+          <w:ilvl w:val="0"/>
+          <w:numId w:val="4"/>
+        </w:numPr>
+      </w:pPr>
+      <w:r>
+        <w:rPr>
+          <w:highlight w:val="yellow"/>
+        </w:rPr>
+        <w:t xml:space="preserve">If </w:t>
+      </w:r>
+      <w:proofErr w:type="spellStart"/>
+      <w:r>
+        <w:rPr>
+          <w:highlight w:val="yellow"/>
+        </w:rPr>
+        <w:t>len</w:t>
+      </w:r>
+      <w:proofErr w:type="spellEnd"/>
+      <w:r>
+        <w:rPr>
+          <w:highlight w:val="yellow"/>
+        </w:rPr>
+        <w:t>(</w:t>
+      </w:r>
+      <w:proofErr w:type="spellStart"/>
+      <w:r>
+        <w:rPr>
+          <w:highlight w:val="yellow"/>
+        </w:rPr>
+        <w:t>common_dates</w:t>
+      </w:r>
+      <w:proofErr w:type="spellEnd"/>
+      <w:r>
+        <w:rPr>
+          <w:highlight w:val="yellow"/>
+        </w:rPr>
+        <w:t>) == 0</w:t>
+      </w:r>
+      <w:r>
+        <w:t xml:space="preserve">: checks if there </w:t>
+      </w:r>
+      <w:r>
+        <w:t>are any common dates to compare.</w:t>
+      </w:r>
+      <w:r>
+        <w:t xml:space="preserve"> </w:t>
+      </w:r>
+      <w:r>
+        <w:t>If there's no overlap in dates, comparison is impossible. We return early.</w:t>
+      </w:r>
+    </w:p>
+    <w:p>
+      <w:pPr>
+        <w:pStyle w:val="ListParagraph"/>
+      </w:pPr>
+    </w:p>
+    <w:p>
+      <w:pPr>
+        <w:pStyle w:val="ListParagraph"/>
+        <w:numPr>
+          <w:ilvl w:val="0"/>
+          <w:numId w:val="4"/>
+        </w:numPr>
+      </w:pPr>
+      <w:proofErr w:type="gramStart"/>
+      <w:r>
+        <w:rPr>
+          <w:highlight w:val="yellow"/>
+        </w:rPr>
+        <w:t>Print(</w:t>
+      </w:r>
+      <w:proofErr w:type="spellStart"/>
+      <w:r>
+        <w:rPr>
+          <w:highlight w:val="yellow"/>
+        </w:rPr>
+        <w:t>f”Common</w:t>
+      </w:r>
+      <w:proofErr w:type="spellEnd"/>
+      <w:proofErr w:type="gramEnd"/>
+      <w:r>
+        <w:rPr>
+          <w:highlight w:val="yellow"/>
+        </w:rPr>
+        <w:t xml:space="preserve"> trading days: {</w:t>
+      </w:r>
+      <w:proofErr w:type="spellStart"/>
+      <w:r>
+        <w:rPr>
+          <w:highlight w:val="yellow"/>
+        </w:rPr>
+        <w:t>len</w:t>
+      </w:r>
+      <w:proofErr w:type="spellEnd"/>
+      <w:r>
+        <w:rPr>
+          <w:highlight w:val="yellow"/>
+        </w:rPr>
+        <w:t>(</w:t>
+      </w:r>
+      <w:proofErr w:type="spellStart"/>
+      <w:r>
+        <w:rPr>
+          <w:highlight w:val="yellow"/>
+        </w:rPr>
+        <w:t>common_dates</w:t>
+      </w:r>
+      <w:proofErr w:type="spellEnd"/>
+      <w:proofErr w:type="gramStart"/>
+      <w:r>
+        <w:rPr>
+          <w:highlight w:val="yellow"/>
+        </w:rPr>
+        <w:t>)}“</w:t>
+      </w:r>
+      <w:proofErr w:type="gramEnd"/>
+      <w:r>
+        <w:rPr>
+          <w:highlight w:val="yellow"/>
+        </w:rPr>
+        <w:t>)</w:t>
+      </w:r>
+      <w:r>
+        <w:t xml:space="preserve"> reports how many </w:t>
+      </w:r>
+      <w:r>
+        <w:t>comparable days we found.</w:t>
+      </w:r>
+      <w:r>
+        <w:t xml:space="preserve"> </w:t>
+      </w:r>
+      <w:r>
+        <w:t>Gives context about the sample size for the comparison.</w:t>
+      </w:r>
+    </w:p>
+    <w:p>
+      <w:pPr>
+        <w:pStyle w:val="ListParagraph"/>
+        <w:numPr>
+          <w:ilvl w:val="0"/>
+          <w:numId w:val="4"/>
+        </w:numPr>
+      </w:pPr>
+      <w:proofErr w:type="spellStart"/>
+      <w:r>
+        <w:rPr>
+          <w:highlight w:val="yellow"/>
+        </w:rPr>
+        <w:t>Av_prices</w:t>
+      </w:r>
+      <w:proofErr w:type="spellEnd"/>
+      <w:r>
+        <w:t xml:space="preserve"> extracts </w:t>
+      </w:r>
+      <w:r>
+        <w:t xml:space="preserve">closing prices for the common dates from both </w:t>
+      </w:r>
+      <w:proofErr w:type="spellStart"/>
+      <w:r>
+        <w:t>DataFrames</w:t>
+      </w:r>
+      <w:proofErr w:type="spellEnd"/>
+      <w:r>
+        <w:t>.</w:t>
+      </w:r>
+    </w:p>
+    <w:p>
+      <w:pPr>
+        <w:pStyle w:val="ListParagraph"/>
+      </w:pPr>
+    </w:p>
+    <w:p>
+      <w:pPr>
+        <w:pStyle w:val="ListParagraph"/>
+        <w:numPr>
+          <w:ilvl w:val="0"/>
+          <w:numId w:val="10"/>
+        </w:numPr>
+      </w:pPr>
+      <w:proofErr w:type="gramStart"/>
+      <w:r>
+        <w:t>.loc</w:t>
+      </w:r>
+      <w:proofErr w:type="gramEnd"/>
+      <w:r>
+        <w:t>[</w:t>
+      </w:r>
+      <w:proofErr w:type="spellStart"/>
+      <w:r>
+        <w:t>common_dates</w:t>
+      </w:r>
+      <w:proofErr w:type="spellEnd"/>
+      <w:r>
+        <w:t>, ‘close’] selects only the rows with common dates and the ‘close’ column</w:t>
+      </w:r>
+    </w:p>
+    <w:p>
+      <w:pPr>
+        <w:pStyle w:val="ListParagraph"/>
+        <w:numPr>
+          <w:ilvl w:val="0"/>
+          <w:numId w:val="10"/>
+        </w:numPr>
+      </w:pPr>
+      <w:r>
+        <w:t xml:space="preserve">This ensures we’re comparing </w:t>
+      </w:r>
+      <w:proofErr w:type="gramStart"/>
+      <w:r>
+        <w:t>exactly the same</w:t>
+      </w:r>
+      <w:proofErr w:type="gramEnd"/>
+      <w:r>
+        <w:t xml:space="preserve"> days from both sources</w:t>
+      </w:r>
+    </w:p>
+    <w:p>
+      <w:pPr>
+        <w:pStyle w:val="ListParagraph"/>
+        <w:ind w:left="1440"/>
+      </w:pPr>
+    </w:p>
+    <w:p>
+      <w:pPr>
+        <w:pStyle w:val="ListParagraph"/>
+        <w:numPr>
+          <w:ilvl w:val="0"/>
+          <w:numId w:val="4"/>
+        </w:numPr>
+      </w:pPr>
+      <w:proofErr w:type="spellStart"/>
+      <w:r>
+        <w:rPr>
+          <w:highlight w:val="yellow"/>
+        </w:rPr>
+        <w:t>Price_differences</w:t>
+      </w:r>
+      <w:proofErr w:type="spellEnd"/>
+      <w:r>
+        <w:t xml:space="preserve"> calculates </w:t>
+      </w:r>
+      <w:r>
+        <w:t>the absolute difference between prices from both sources for each day.</w:t>
+      </w:r>
+      <w:r>
+        <w:t xml:space="preserve"> </w:t>
+      </w:r>
+      <w:r>
+        <w:t>Absolute value (abs) ensures we measure the magnitude of difference regardless of which source is higher.</w:t>
+      </w:r>
+    </w:p>
+    <w:p>
+      <w:pPr>
+        <w:pStyle w:val="ListParagraph"/>
+        <w:numPr>
+          <w:ilvl w:val="0"/>
+          <w:numId w:val="4"/>
+        </w:numPr>
+      </w:pPr>
+      <w:proofErr w:type="spellStart"/>
+      <w:r>
+        <w:rPr>
+          <w:highlight w:val="yellow"/>
+        </w:rPr>
+        <w:t>Avg_difference</w:t>
+      </w:r>
+      <w:proofErr w:type="spellEnd"/>
+      <w:r>
+        <w:t xml:space="preserve"> calculates the </w:t>
+      </w:r>
+      <w:r>
+        <w:t>average and maximum price differences.</w:t>
+      </w:r>
+      <w:r>
+        <w:t xml:space="preserve"> </w:t>
+      </w:r>
+      <w:proofErr w:type="gramStart"/>
+      <w:r>
+        <w:t>Mean(</w:t>
+      </w:r>
+      <w:proofErr w:type="gramEnd"/>
+      <w:r>
+        <w:t xml:space="preserve">) gives us the typical discrepancy and </w:t>
+      </w:r>
+      <w:proofErr w:type="gramStart"/>
+      <w:r>
+        <w:t>max(</w:t>
+      </w:r>
+      <w:proofErr w:type="gramEnd"/>
+      <w:r>
+        <w:t>) shows the worst-case difference.</w:t>
+      </w:r>
+    </w:p>
+    <w:p>
+      <w:pPr>
+        <w:pStyle w:val="ListParagraph"/>
+      </w:pPr>
+    </w:p>
+    <w:p>
+      <w:pPr>
+        <w:pStyle w:val="ListParagraph"/>
+        <w:numPr>
+          <w:ilvl w:val="0"/>
+          <w:numId w:val="4"/>
+        </w:numPr>
+      </w:pPr>
+      <w:proofErr w:type="gramStart"/>
+      <w:r>
+        <w:rPr>
+          <w:highlight w:val="yellow"/>
+        </w:rPr>
+        <w:t>Print(</w:t>
+      </w:r>
+      <w:proofErr w:type="spellStart"/>
+      <w:r>
+        <w:rPr>
+          <w:highlight w:val="yellow"/>
+        </w:rPr>
+        <w:t>f”Average</w:t>
+      </w:r>
+      <w:proofErr w:type="spellEnd"/>
+      <w:proofErr w:type="gramEnd"/>
+      <w:r>
+        <w:rPr>
+          <w:highlight w:val="yellow"/>
+        </w:rPr>
+        <w:t xml:space="preserve"> price difference”)</w:t>
+      </w:r>
+      <w:r>
+        <w:t xml:space="preserve"> prints </w:t>
+      </w:r>
+      <w:r>
+        <w:t>the calculated difference metrics.</w:t>
+      </w:r>
+      <w:r>
+        <w:t xml:space="preserve"> .4f formats </w:t>
+      </w:r>
+      <w:r>
+        <w:t>the numbers to 4 decimal places since stock prices are precise.</w:t>
+      </w:r>
+    </w:p>
+    <w:p>
+      <w:pPr>
+        <w:pStyle w:val="ListParagraph"/>
+        <w:numPr>
+          <w:ilvl w:val="0"/>
+          <w:numId w:val="4"/>
+        </w:numPr>
+      </w:pPr>
+      <w:r>
+        <w:rPr>
+          <w:highlight w:val="yellow"/>
+        </w:rPr>
+        <w:lastRenderedPageBreak/>
+        <w:t xml:space="preserve">If </w:t>
+      </w:r>
+      <w:proofErr w:type="spellStart"/>
+      <w:r>
+        <w:rPr>
+          <w:highlight w:val="yellow"/>
+        </w:rPr>
+        <w:t>max_difference</w:t>
+      </w:r>
+      <w:proofErr w:type="spellEnd"/>
+      <w:r>
+        <w:rPr>
+          <w:highlight w:val="yellow"/>
+        </w:rPr>
+        <w:t xml:space="preserve"> &gt; 0.01</w:t>
+      </w:r>
+      <w:r>
+        <w:t xml:space="preserve">: checks if the maximum </w:t>
+      </w:r>
+      <w:r>
+        <w:t>difference is greater than 1 cent.</w:t>
+      </w:r>
+      <w:r>
+        <w:t xml:space="preserve"> </w:t>
+      </w:r>
+      <w:r>
+        <w:t>We don't want to clutter the output with trivial differences. This threshold filters out noise.</w:t>
+      </w:r>
+    </w:p>
+    <w:p>
+      <w:pPr>
+        <w:pStyle w:val="ListParagraph"/>
+        <w:numPr>
+          <w:ilvl w:val="0"/>
+          <w:numId w:val="4"/>
+        </w:numPr>
+      </w:pPr>
+      <w:proofErr w:type="spellStart"/>
+      <w:r>
+        <w:rPr>
+          <w:highlight w:val="yellow"/>
+        </w:rPr>
+        <w:t>Top_discrepancies</w:t>
+      </w:r>
+      <w:proofErr w:type="spellEnd"/>
+      <w:r>
+        <w:t xml:space="preserve"> gets </w:t>
+      </w:r>
+      <w:r>
+        <w:t xml:space="preserve">the 3 largest differences from the </w:t>
+      </w:r>
+      <w:proofErr w:type="spellStart"/>
+      <w:r>
+        <w:t>price_differences</w:t>
+      </w:r>
+      <w:proofErr w:type="spellEnd"/>
+      <w:r>
+        <w:t xml:space="preserve"> Series.</w:t>
+      </w:r>
+      <w:r>
+        <w:t xml:space="preserve"> </w:t>
+      </w:r>
+      <w:proofErr w:type="spellStart"/>
+      <w:proofErr w:type="gramStart"/>
+      <w:r>
+        <w:t>nlargest</w:t>
+      </w:r>
+      <w:proofErr w:type="spellEnd"/>
+      <w:r>
+        <w:t>(</w:t>
+      </w:r>
+      <w:proofErr w:type="gramEnd"/>
+      <w:r>
+        <w:t>3) is efficient for finding the top values without sorting the entire dataset.</w:t>
+      </w:r>
+    </w:p>
+    <w:p>
+      <w:pPr>
+        <w:pStyle w:val="ListParagraph"/>
+      </w:pPr>
+    </w:p>
+    <w:p>
+      <w:pPr>
+        <w:pStyle w:val="ListParagraph"/>
+        <w:numPr>
+          <w:ilvl w:val="0"/>
+          <w:numId w:val="4"/>
+        </w:numPr>
+      </w:pPr>
+      <w:proofErr w:type="gramStart"/>
+      <w:r>
+        <w:rPr>
+          <w:highlight w:val="yellow"/>
+        </w:rPr>
+        <w:t>Print(</w:t>
+      </w:r>
+      <w:proofErr w:type="gramEnd"/>
+      <w:r>
+        <w:rPr>
+          <w:highlight w:val="yellow"/>
+        </w:rPr>
+        <w:t>“\</w:t>
+      </w:r>
+      <w:proofErr w:type="spellStart"/>
+      <w:r>
+        <w:rPr>
+          <w:highlight w:val="yellow"/>
+        </w:rPr>
+        <w:t>nLargest</w:t>
+      </w:r>
+      <w:proofErr w:type="spellEnd"/>
+      <w:r>
+        <w:rPr>
+          <w:highlight w:val="yellow"/>
+        </w:rPr>
+        <w:t xml:space="preserve"> discrepancies:”)</w:t>
+      </w:r>
+      <w:r>
+        <w:t xml:space="preserve"> loops through the </w:t>
+      </w:r>
+      <w:r>
+        <w:t>top 3 discrepancies and prints detailed information for each.</w:t>
+      </w:r>
+      <w:r>
+        <w:t xml:space="preserve"> </w:t>
+      </w:r>
+    </w:p>
+    <w:p>
+      <w:pPr>
+        <w:pStyle w:val="ListParagraph"/>
+        <w:numPr>
+          <w:ilvl w:val="0"/>
+          <w:numId w:val="11"/>
+        </w:numPr>
+      </w:pPr>
+      <w:proofErr w:type="spellStart"/>
+      <w:r>
+        <w:t>Top_</w:t>
+      </w:r>
+      <w:proofErr w:type="gramStart"/>
+      <w:r>
+        <w:t>discrepancies.items</w:t>
+      </w:r>
+      <w:proofErr w:type="spellEnd"/>
+      <w:proofErr w:type="gramEnd"/>
+      <w:r>
+        <w:t xml:space="preserve">() gives </w:t>
+      </w:r>
+      <w:r>
+        <w:t>us both the date and difference value</w:t>
+      </w:r>
+    </w:p>
+    <w:p>
+      <w:pPr>
+        <w:pStyle w:val="ListParagraph"/>
+        <w:numPr>
+          <w:ilvl w:val="0"/>
+          <w:numId w:val="11"/>
+        </w:numPr>
+      </w:pPr>
+      <w:proofErr w:type="spellStart"/>
+      <w:r>
+        <w:t>Date.date</w:t>
+      </w:r>
+      <w:proofErr w:type="spellEnd"/>
+      <w:r>
+        <w:t xml:space="preserve">() converts the datetime index to </w:t>
+      </w:r>
+      <w:r>
+        <w:t>just the date part</w:t>
+      </w:r>
+    </w:p>
+    <w:p>
+      <w:pPr>
+        <w:pStyle w:val="ListParagraph"/>
+        <w:numPr>
+          <w:ilvl w:val="0"/>
+          <w:numId w:val="11"/>
+        </w:numPr>
+      </w:pPr>
+      <w:r>
+        <w:t>Showing both source prices helps understand the direction of the difference</w:t>
+      </w:r>
+    </w:p>
+    <w:p>
+      <w:pPr>
+        <w:pStyle w:val="ListParagraph"/>
+        <w:numPr>
+          <w:ilvl w:val="0"/>
+          <w:numId w:val="4"/>
+        </w:numPr>
+      </w:pPr>
+      <w:r>
+        <w:rPr>
+          <w:highlight w:val="yellow"/>
+        </w:rPr>
+        <w:t xml:space="preserve">Return </w:t>
+      </w:r>
+      <w:proofErr w:type="spellStart"/>
+      <w:r>
+        <w:rPr>
+          <w:highlight w:val="yellow"/>
+        </w:rPr>
+        <w:t>common_dates</w:t>
+      </w:r>
+      <w:proofErr w:type="spellEnd"/>
+      <w:r>
+        <w:t xml:space="preserve"> returns </w:t>
+      </w:r>
+      <w:r>
+        <w:t>the common dates found between both data sources.</w:t>
+      </w:r>
+      <w:r>
+        <w:t xml:space="preserve"> </w:t>
+      </w:r>
+      <w:r>
+        <w:t>This could be useful for the calling code to know which dates were comparable.</w:t>
+      </w:r>
     </w:p>
     <w:sectPr>
       <w:pgSz w:w="11906" w:h="16838"/>
@@ -1082,6 +3137,417 @@
     </w:lvl>
   </w:abstractNum>
   <w:abstractNum w:abstractNumId="2" w15:restartNumberingAfterBreak="0">
+    <w:nsid w:val="1CD53B4C"/>
+    <w:multiLevelType w:val="multilevel"/>
+    <w:tmpl w:val="2E16842A"/>
+    <w:lvl w:ilvl="0">
+      <w:start w:val="1"/>
+      <w:numFmt w:val="bullet"/>
+      <w:lvlText w:val=""/>
+      <w:lvlJc w:val="left"/>
+      <w:pPr>
+        <w:tabs>
+          <w:tab w:val="num" w:pos="720"/>
+        </w:tabs>
+        <w:ind w:left="720" w:hanging="360"/>
+      </w:pPr>
+      <w:rPr>
+        <w:rFonts w:ascii="Symbol" w:hAnsi="Symbol" w:hint="default"/>
+        <w:sz w:val="20"/>
+      </w:rPr>
+    </w:lvl>
+    <w:lvl w:ilvl="1" w:tentative="1">
+      <w:start w:val="1"/>
+      <w:numFmt w:val="bullet"/>
+      <w:lvlText w:val="o"/>
+      <w:lvlJc w:val="left"/>
+      <w:pPr>
+        <w:tabs>
+          <w:tab w:val="num" w:pos="1440"/>
+        </w:tabs>
+        <w:ind w:left="1440" w:hanging="360"/>
+      </w:pPr>
+      <w:rPr>
+        <w:rFonts w:ascii="Courier New" w:hAnsi="Courier New" w:hint="default"/>
+        <w:sz w:val="20"/>
+      </w:rPr>
+    </w:lvl>
+    <w:lvl w:ilvl="2" w:tentative="1">
+      <w:start w:val="1"/>
+      <w:numFmt w:val="bullet"/>
+      <w:lvlText w:val=""/>
+      <w:lvlJc w:val="left"/>
+      <w:pPr>
+        <w:tabs>
+          <w:tab w:val="num" w:pos="2160"/>
+        </w:tabs>
+        <w:ind w:left="2160" w:hanging="360"/>
+      </w:pPr>
+      <w:rPr>
+        <w:rFonts w:ascii="Wingdings" w:hAnsi="Wingdings" w:hint="default"/>
+        <w:sz w:val="20"/>
+      </w:rPr>
+    </w:lvl>
+    <w:lvl w:ilvl="3" w:tentative="1">
+      <w:start w:val="1"/>
+      <w:numFmt w:val="bullet"/>
+      <w:lvlText w:val=""/>
+      <w:lvlJc w:val="left"/>
+      <w:pPr>
+        <w:tabs>
+          <w:tab w:val="num" w:pos="2880"/>
+        </w:tabs>
+        <w:ind w:left="2880" w:hanging="360"/>
+      </w:pPr>
+      <w:rPr>
+        <w:rFonts w:ascii="Wingdings" w:hAnsi="Wingdings" w:hint="default"/>
+        <w:sz w:val="20"/>
+      </w:rPr>
+    </w:lvl>
+    <w:lvl w:ilvl="4" w:tentative="1">
+      <w:start w:val="1"/>
+      <w:numFmt w:val="bullet"/>
+      <w:lvlText w:val=""/>
+      <w:lvlJc w:val="left"/>
+      <w:pPr>
+        <w:tabs>
+          <w:tab w:val="num" w:pos="3600"/>
+        </w:tabs>
+        <w:ind w:left="3600" w:hanging="360"/>
+      </w:pPr>
+      <w:rPr>
+        <w:rFonts w:ascii="Wingdings" w:hAnsi="Wingdings" w:hint="default"/>
+        <w:sz w:val="20"/>
+      </w:rPr>
+    </w:lvl>
+    <w:lvl w:ilvl="5" w:tentative="1">
+      <w:start w:val="1"/>
+      <w:numFmt w:val="bullet"/>
+      <w:lvlText w:val=""/>
+      <w:lvlJc w:val="left"/>
+      <w:pPr>
+        <w:tabs>
+          <w:tab w:val="num" w:pos="4320"/>
+        </w:tabs>
+        <w:ind w:left="4320" w:hanging="360"/>
+      </w:pPr>
+      <w:rPr>
+        <w:rFonts w:ascii="Wingdings" w:hAnsi="Wingdings" w:hint="default"/>
+        <w:sz w:val="20"/>
+      </w:rPr>
+    </w:lvl>
+    <w:lvl w:ilvl="6" w:tentative="1">
+      <w:start w:val="1"/>
+      <w:numFmt w:val="bullet"/>
+      <w:lvlText w:val=""/>
+      <w:lvlJc w:val="left"/>
+      <w:pPr>
+        <w:tabs>
+          <w:tab w:val="num" w:pos="5040"/>
+        </w:tabs>
+        <w:ind w:left="5040" w:hanging="360"/>
+      </w:pPr>
+      <w:rPr>
+        <w:rFonts w:ascii="Wingdings" w:hAnsi="Wingdings" w:hint="default"/>
+        <w:sz w:val="20"/>
+      </w:rPr>
+    </w:lvl>
+    <w:lvl w:ilvl="7" w:tentative="1">
+      <w:start w:val="1"/>
+      <w:numFmt w:val="bullet"/>
+      <w:lvlText w:val=""/>
+      <w:lvlJc w:val="left"/>
+      <w:pPr>
+        <w:tabs>
+          <w:tab w:val="num" w:pos="5760"/>
+        </w:tabs>
+        <w:ind w:left="5760" w:hanging="360"/>
+      </w:pPr>
+      <w:rPr>
+        <w:rFonts w:ascii="Wingdings" w:hAnsi="Wingdings" w:hint="default"/>
+        <w:sz w:val="20"/>
+      </w:rPr>
+    </w:lvl>
+    <w:lvl w:ilvl="8" w:tentative="1">
+      <w:start w:val="1"/>
+      <w:numFmt w:val="bullet"/>
+      <w:lvlText w:val=""/>
+      <w:lvlJc w:val="left"/>
+      <w:pPr>
+        <w:tabs>
+          <w:tab w:val="num" w:pos="6480"/>
+        </w:tabs>
+        <w:ind w:left="6480" w:hanging="360"/>
+      </w:pPr>
+      <w:rPr>
+        <w:rFonts w:ascii="Wingdings" w:hAnsi="Wingdings" w:hint="default"/>
+        <w:sz w:val="20"/>
+      </w:rPr>
+    </w:lvl>
+  </w:abstractNum>
+  <w:abstractNum w:abstractNumId="3" w15:restartNumberingAfterBreak="0">
+    <w:nsid w:val="29C4095B"/>
+    <w:multiLevelType w:val="hybridMultilevel"/>
+    <w:tmpl w:val="5686B158"/>
+    <w:lvl w:ilvl="0" w:tplc="1C090001">
+      <w:start w:val="1"/>
+      <w:numFmt w:val="bullet"/>
+      <w:lvlText w:val=""/>
+      <w:lvlJc w:val="left"/>
+      <w:pPr>
+        <w:ind w:left="1440" w:hanging="360"/>
+      </w:pPr>
+      <w:rPr>
+        <w:rFonts w:ascii="Symbol" w:hAnsi="Symbol" w:hint="default"/>
+      </w:rPr>
+    </w:lvl>
+    <w:lvl w:ilvl="1" w:tplc="1C090003" w:tentative="1">
+      <w:start w:val="1"/>
+      <w:numFmt w:val="bullet"/>
+      <w:lvlText w:val="o"/>
+      <w:lvlJc w:val="left"/>
+      <w:pPr>
+        <w:ind w:left="2160" w:hanging="360"/>
+      </w:pPr>
+      <w:rPr>
+        <w:rFonts w:ascii="Courier New" w:hAnsi="Courier New" w:cs="Courier New" w:hint="default"/>
+      </w:rPr>
+    </w:lvl>
+    <w:lvl w:ilvl="2" w:tplc="1C090005" w:tentative="1">
+      <w:start w:val="1"/>
+      <w:numFmt w:val="bullet"/>
+      <w:lvlText w:val=""/>
+      <w:lvlJc w:val="left"/>
+      <w:pPr>
+        <w:ind w:left="2880" w:hanging="360"/>
+      </w:pPr>
+      <w:rPr>
+        <w:rFonts w:ascii="Wingdings" w:hAnsi="Wingdings" w:hint="default"/>
+      </w:rPr>
+    </w:lvl>
+    <w:lvl w:ilvl="3" w:tplc="1C090001" w:tentative="1">
+      <w:start w:val="1"/>
+      <w:numFmt w:val="bullet"/>
+      <w:lvlText w:val=""/>
+      <w:lvlJc w:val="left"/>
+      <w:pPr>
+        <w:ind w:left="3600" w:hanging="360"/>
+      </w:pPr>
+      <w:rPr>
+        <w:rFonts w:ascii="Symbol" w:hAnsi="Symbol" w:hint="default"/>
+      </w:rPr>
+    </w:lvl>
+    <w:lvl w:ilvl="4" w:tplc="1C090003" w:tentative="1">
+      <w:start w:val="1"/>
+      <w:numFmt w:val="bullet"/>
+      <w:lvlText w:val="o"/>
+      <w:lvlJc w:val="left"/>
+      <w:pPr>
+        <w:ind w:left="4320" w:hanging="360"/>
+      </w:pPr>
+      <w:rPr>
+        <w:rFonts w:ascii="Courier New" w:hAnsi="Courier New" w:cs="Courier New" w:hint="default"/>
+      </w:rPr>
+    </w:lvl>
+    <w:lvl w:ilvl="5" w:tplc="1C090005" w:tentative="1">
+      <w:start w:val="1"/>
+      <w:numFmt w:val="bullet"/>
+      <w:lvlText w:val=""/>
+      <w:lvlJc w:val="left"/>
+      <w:pPr>
+        <w:ind w:left="5040" w:hanging="360"/>
+      </w:pPr>
+      <w:rPr>
+        <w:rFonts w:ascii="Wingdings" w:hAnsi="Wingdings" w:hint="default"/>
+      </w:rPr>
+    </w:lvl>
+    <w:lvl w:ilvl="6" w:tplc="1C090001" w:tentative="1">
+      <w:start w:val="1"/>
+      <w:numFmt w:val="bullet"/>
+      <w:lvlText w:val=""/>
+      <w:lvlJc w:val="left"/>
+      <w:pPr>
+        <w:ind w:left="5760" w:hanging="360"/>
+      </w:pPr>
+      <w:rPr>
+        <w:rFonts w:ascii="Symbol" w:hAnsi="Symbol" w:hint="default"/>
+      </w:rPr>
+    </w:lvl>
+    <w:lvl w:ilvl="7" w:tplc="1C090003" w:tentative="1">
+      <w:start w:val="1"/>
+      <w:numFmt w:val="bullet"/>
+      <w:lvlText w:val="o"/>
+      <w:lvlJc w:val="left"/>
+      <w:pPr>
+        <w:ind w:left="6480" w:hanging="360"/>
+      </w:pPr>
+      <w:rPr>
+        <w:rFonts w:ascii="Courier New" w:hAnsi="Courier New" w:cs="Courier New" w:hint="default"/>
+      </w:rPr>
+    </w:lvl>
+    <w:lvl w:ilvl="8" w:tplc="1C090005" w:tentative="1">
+      <w:start w:val="1"/>
+      <w:numFmt w:val="bullet"/>
+      <w:lvlText w:val=""/>
+      <w:lvlJc w:val="left"/>
+      <w:pPr>
+        <w:ind w:left="7200" w:hanging="360"/>
+      </w:pPr>
+      <w:rPr>
+        <w:rFonts w:ascii="Wingdings" w:hAnsi="Wingdings" w:hint="default"/>
+      </w:rPr>
+    </w:lvl>
+  </w:abstractNum>
+  <w:abstractNum w:abstractNumId="4" w15:restartNumberingAfterBreak="0">
+    <w:nsid w:val="2E290E3B"/>
+    <w:multiLevelType w:val="multilevel"/>
+    <w:tmpl w:val="4238C3C6"/>
+    <w:lvl w:ilvl="0">
+      <w:start w:val="1"/>
+      <w:numFmt w:val="bullet"/>
+      <w:lvlText w:val=""/>
+      <w:lvlJc w:val="left"/>
+      <w:pPr>
+        <w:tabs>
+          <w:tab w:val="num" w:pos="720"/>
+        </w:tabs>
+        <w:ind w:left="720" w:hanging="360"/>
+      </w:pPr>
+      <w:rPr>
+        <w:rFonts w:ascii="Symbol" w:hAnsi="Symbol" w:hint="default"/>
+        <w:sz w:val="20"/>
+      </w:rPr>
+    </w:lvl>
+    <w:lvl w:ilvl="1" w:tentative="1">
+      <w:start w:val="1"/>
+      <w:numFmt w:val="bullet"/>
+      <w:lvlText w:val="o"/>
+      <w:lvlJc w:val="left"/>
+      <w:pPr>
+        <w:tabs>
+          <w:tab w:val="num" w:pos="1440"/>
+        </w:tabs>
+        <w:ind w:left="1440" w:hanging="360"/>
+      </w:pPr>
+      <w:rPr>
+        <w:rFonts w:ascii="Courier New" w:hAnsi="Courier New" w:hint="default"/>
+        <w:sz w:val="20"/>
+      </w:rPr>
+    </w:lvl>
+    <w:lvl w:ilvl="2" w:tentative="1">
+      <w:start w:val="1"/>
+      <w:numFmt w:val="bullet"/>
+      <w:lvlText w:val=""/>
+      <w:lvlJc w:val="left"/>
+      <w:pPr>
+        <w:tabs>
+          <w:tab w:val="num" w:pos="2160"/>
+        </w:tabs>
+        <w:ind w:left="2160" w:hanging="360"/>
+      </w:pPr>
+      <w:rPr>
+        <w:rFonts w:ascii="Wingdings" w:hAnsi="Wingdings" w:hint="default"/>
+        <w:sz w:val="20"/>
+      </w:rPr>
+    </w:lvl>
+    <w:lvl w:ilvl="3" w:tentative="1">
+      <w:start w:val="1"/>
+      <w:numFmt w:val="bullet"/>
+      <w:lvlText w:val=""/>
+      <w:lvlJc w:val="left"/>
+      <w:pPr>
+        <w:tabs>
+          <w:tab w:val="num" w:pos="2880"/>
+        </w:tabs>
+        <w:ind w:left="2880" w:hanging="360"/>
+      </w:pPr>
+      <w:rPr>
+        <w:rFonts w:ascii="Wingdings" w:hAnsi="Wingdings" w:hint="default"/>
+        <w:sz w:val="20"/>
+      </w:rPr>
+    </w:lvl>
+    <w:lvl w:ilvl="4" w:tentative="1">
+      <w:start w:val="1"/>
+      <w:numFmt w:val="bullet"/>
+      <w:lvlText w:val=""/>
+      <w:lvlJc w:val="left"/>
+      <w:pPr>
+        <w:tabs>
+          <w:tab w:val="num" w:pos="3600"/>
+        </w:tabs>
+        <w:ind w:left="3600" w:hanging="360"/>
+      </w:pPr>
+      <w:rPr>
+        <w:rFonts w:ascii="Wingdings" w:hAnsi="Wingdings" w:hint="default"/>
+        <w:sz w:val="20"/>
+      </w:rPr>
+    </w:lvl>
+    <w:lvl w:ilvl="5" w:tentative="1">
+      <w:start w:val="1"/>
+      <w:numFmt w:val="bullet"/>
+      <w:lvlText w:val=""/>
+      <w:lvlJc w:val="left"/>
+      <w:pPr>
+        <w:tabs>
+          <w:tab w:val="num" w:pos="4320"/>
+        </w:tabs>
+        <w:ind w:left="4320" w:hanging="360"/>
+      </w:pPr>
+      <w:rPr>
+        <w:rFonts w:ascii="Wingdings" w:hAnsi="Wingdings" w:hint="default"/>
+        <w:sz w:val="20"/>
+      </w:rPr>
+    </w:lvl>
+    <w:lvl w:ilvl="6" w:tentative="1">
+      <w:start w:val="1"/>
+      <w:numFmt w:val="bullet"/>
+      <w:lvlText w:val=""/>
+      <w:lvlJc w:val="left"/>
+      <w:pPr>
+        <w:tabs>
+          <w:tab w:val="num" w:pos="5040"/>
+        </w:tabs>
+        <w:ind w:left="5040" w:hanging="360"/>
+      </w:pPr>
+      <w:rPr>
+        <w:rFonts w:ascii="Wingdings" w:hAnsi="Wingdings" w:hint="default"/>
+        <w:sz w:val="20"/>
+      </w:rPr>
+    </w:lvl>
+    <w:lvl w:ilvl="7" w:tentative="1">
+      <w:start w:val="1"/>
+      <w:numFmt w:val="bullet"/>
+      <w:lvlText w:val=""/>
+      <w:lvlJc w:val="left"/>
+      <w:pPr>
+        <w:tabs>
+          <w:tab w:val="num" w:pos="5760"/>
+        </w:tabs>
+        <w:ind w:left="5760" w:hanging="360"/>
+      </w:pPr>
+      <w:rPr>
+        <w:rFonts w:ascii="Wingdings" w:hAnsi="Wingdings" w:hint="default"/>
+        <w:sz w:val="20"/>
+      </w:rPr>
+    </w:lvl>
+    <w:lvl w:ilvl="8" w:tentative="1">
+      <w:start w:val="1"/>
+      <w:numFmt w:val="bullet"/>
+      <w:lvlText w:val=""/>
+      <w:lvlJc w:val="left"/>
+      <w:pPr>
+        <w:tabs>
+          <w:tab w:val="num" w:pos="6480"/>
+        </w:tabs>
+        <w:ind w:left="6480" w:hanging="360"/>
+      </w:pPr>
+      <w:rPr>
+        <w:rFonts w:ascii="Wingdings" w:hAnsi="Wingdings" w:hint="default"/>
+        <w:sz w:val="20"/>
+      </w:rPr>
+    </w:lvl>
+  </w:abstractNum>
+  <w:abstractNum w:abstractNumId="5" w15:restartNumberingAfterBreak="0">
     <w:nsid w:val="30A15478"/>
     <w:multiLevelType w:val="hybridMultilevel"/>
     <w:tmpl w:val="7CCAD626"/>
@@ -1167,7 +3633,156 @@
       </w:pPr>
     </w:lvl>
   </w:abstractNum>
-  <w:abstractNum w:abstractNumId="3" w15:restartNumberingAfterBreak="0">
+  <w:abstractNum w:abstractNumId="6" w15:restartNumberingAfterBreak="0">
+    <w:nsid w:val="42004A28"/>
+    <w:multiLevelType w:val="multilevel"/>
+    <w:tmpl w:val="34C25860"/>
+    <w:lvl w:ilvl="0">
+      <w:start w:val="1"/>
+      <w:numFmt w:val="bullet"/>
+      <w:lvlText w:val=""/>
+      <w:lvlJc w:val="left"/>
+      <w:pPr>
+        <w:tabs>
+          <w:tab w:val="num" w:pos="720"/>
+        </w:tabs>
+        <w:ind w:left="720" w:hanging="360"/>
+      </w:pPr>
+      <w:rPr>
+        <w:rFonts w:ascii="Symbol" w:hAnsi="Symbol" w:hint="default"/>
+        <w:sz w:val="20"/>
+      </w:rPr>
+    </w:lvl>
+    <w:lvl w:ilvl="1" w:tentative="1">
+      <w:start w:val="1"/>
+      <w:numFmt w:val="bullet"/>
+      <w:lvlText w:val="o"/>
+      <w:lvlJc w:val="left"/>
+      <w:pPr>
+        <w:tabs>
+          <w:tab w:val="num" w:pos="1440"/>
+        </w:tabs>
+        <w:ind w:left="1440" w:hanging="360"/>
+      </w:pPr>
+      <w:rPr>
+        <w:rFonts w:ascii="Courier New" w:hAnsi="Courier New" w:hint="default"/>
+        <w:sz w:val="20"/>
+      </w:rPr>
+    </w:lvl>
+    <w:lvl w:ilvl="2" w:tentative="1">
+      <w:start w:val="1"/>
+      <w:numFmt w:val="bullet"/>
+      <w:lvlText w:val=""/>
+      <w:lvlJc w:val="left"/>
+      <w:pPr>
+        <w:tabs>
+          <w:tab w:val="num" w:pos="2160"/>
+        </w:tabs>
+        <w:ind w:left="2160" w:hanging="360"/>
+      </w:pPr>
+      <w:rPr>
+        <w:rFonts w:ascii="Wingdings" w:hAnsi="Wingdings" w:hint="default"/>
+        <w:sz w:val="20"/>
+      </w:rPr>
+    </w:lvl>
+    <w:lvl w:ilvl="3" w:tentative="1">
+      <w:start w:val="1"/>
+      <w:numFmt w:val="bullet"/>
+      <w:lvlText w:val=""/>
+      <w:lvlJc w:val="left"/>
+      <w:pPr>
+        <w:tabs>
+          <w:tab w:val="num" w:pos="2880"/>
+        </w:tabs>
+        <w:ind w:left="2880" w:hanging="360"/>
+      </w:pPr>
+      <w:rPr>
+        <w:rFonts w:ascii="Wingdings" w:hAnsi="Wingdings" w:hint="default"/>
+        <w:sz w:val="20"/>
+      </w:rPr>
+    </w:lvl>
+    <w:lvl w:ilvl="4" w:tentative="1">
+      <w:start w:val="1"/>
+      <w:numFmt w:val="bullet"/>
+      <w:lvlText w:val=""/>
+      <w:lvlJc w:val="left"/>
+      <w:pPr>
+        <w:tabs>
+          <w:tab w:val="num" w:pos="3600"/>
+        </w:tabs>
+        <w:ind w:left="3600" w:hanging="360"/>
+      </w:pPr>
+      <w:rPr>
+        <w:rFonts w:ascii="Wingdings" w:hAnsi="Wingdings" w:hint="default"/>
+        <w:sz w:val="20"/>
+      </w:rPr>
+    </w:lvl>
+    <w:lvl w:ilvl="5" w:tentative="1">
+      <w:start w:val="1"/>
+      <w:numFmt w:val="bullet"/>
+      <w:lvlText w:val=""/>
+      <w:lvlJc w:val="left"/>
+      <w:pPr>
+        <w:tabs>
+          <w:tab w:val="num" w:pos="4320"/>
+        </w:tabs>
+        <w:ind w:left="4320" w:hanging="360"/>
+      </w:pPr>
+      <w:rPr>
+        <w:rFonts w:ascii="Wingdings" w:hAnsi="Wingdings" w:hint="default"/>
+        <w:sz w:val="20"/>
+      </w:rPr>
+    </w:lvl>
+    <w:lvl w:ilvl="6" w:tentative="1">
+      <w:start w:val="1"/>
+      <w:numFmt w:val="bullet"/>
+      <w:lvlText w:val=""/>
+      <w:lvlJc w:val="left"/>
+      <w:pPr>
+        <w:tabs>
+          <w:tab w:val="num" w:pos="5040"/>
+        </w:tabs>
+        <w:ind w:left="5040" w:hanging="360"/>
+      </w:pPr>
+      <w:rPr>
+        <w:rFonts w:ascii="Wingdings" w:hAnsi="Wingdings" w:hint="default"/>
+        <w:sz w:val="20"/>
+      </w:rPr>
+    </w:lvl>
+    <w:lvl w:ilvl="7" w:tentative="1">
+      <w:start w:val="1"/>
+      <w:numFmt w:val="bullet"/>
+      <w:lvlText w:val=""/>
+      <w:lvlJc w:val="left"/>
+      <w:pPr>
+        <w:tabs>
+          <w:tab w:val="num" w:pos="5760"/>
+        </w:tabs>
+        <w:ind w:left="5760" w:hanging="360"/>
+      </w:pPr>
+      <w:rPr>
+        <w:rFonts w:ascii="Wingdings" w:hAnsi="Wingdings" w:hint="default"/>
+        <w:sz w:val="20"/>
+      </w:rPr>
+    </w:lvl>
+    <w:lvl w:ilvl="8" w:tentative="1">
+      <w:start w:val="1"/>
+      <w:numFmt w:val="bullet"/>
+      <w:lvlText w:val=""/>
+      <w:lvlJc w:val="left"/>
+      <w:pPr>
+        <w:tabs>
+          <w:tab w:val="num" w:pos="6480"/>
+        </w:tabs>
+        <w:ind w:left="6480" w:hanging="360"/>
+      </w:pPr>
+      <w:rPr>
+        <w:rFonts w:ascii="Wingdings" w:hAnsi="Wingdings" w:hint="default"/>
+        <w:sz w:val="20"/>
+      </w:rPr>
+    </w:lvl>
+  </w:abstractNum>
+  <w:abstractNum w:abstractNumId="7" w15:restartNumberingAfterBreak="0">
     <w:nsid w:val="4A781362"/>
     <w:multiLevelType w:val="hybridMultilevel"/>
     <w:tmpl w:val="95346922"/>
@@ -1280,7 +3895,269 @@
       </w:rPr>
     </w:lvl>
   </w:abstractNum>
-  <w:abstractNum w:abstractNumId="4" w15:restartNumberingAfterBreak="0">
+  <w:abstractNum w:abstractNumId="8" w15:restartNumberingAfterBreak="0">
+    <w:nsid w:val="4FF7749C"/>
+    <w:multiLevelType w:val="hybridMultilevel"/>
+    <w:tmpl w:val="9A346D80"/>
+    <w:lvl w:ilvl="0" w:tplc="1C090001">
+      <w:start w:val="1"/>
+      <w:numFmt w:val="bullet"/>
+      <w:lvlText w:val=""/>
+      <w:lvlJc w:val="left"/>
+      <w:pPr>
+        <w:ind w:left="1440" w:hanging="360"/>
+      </w:pPr>
+      <w:rPr>
+        <w:rFonts w:ascii="Symbol" w:hAnsi="Symbol" w:hint="default"/>
+      </w:rPr>
+    </w:lvl>
+    <w:lvl w:ilvl="1" w:tplc="1C090003" w:tentative="1">
+      <w:start w:val="1"/>
+      <w:numFmt w:val="bullet"/>
+      <w:lvlText w:val="o"/>
+      <w:lvlJc w:val="left"/>
+      <w:pPr>
+        <w:ind w:left="2160" w:hanging="360"/>
+      </w:pPr>
+      <w:rPr>
+        <w:rFonts w:ascii="Courier New" w:hAnsi="Courier New" w:cs="Courier New" w:hint="default"/>
+      </w:rPr>
+    </w:lvl>
+    <w:lvl w:ilvl="2" w:tplc="1C090005" w:tentative="1">
+      <w:start w:val="1"/>
+      <w:numFmt w:val="bullet"/>
+      <w:lvlText w:val=""/>
+      <w:lvlJc w:val="left"/>
+      <w:pPr>
+        <w:ind w:left="2880" w:hanging="360"/>
+      </w:pPr>
+      <w:rPr>
+        <w:rFonts w:ascii="Wingdings" w:hAnsi="Wingdings" w:hint="default"/>
+      </w:rPr>
+    </w:lvl>
+    <w:lvl w:ilvl="3" w:tplc="1C090001" w:tentative="1">
+      <w:start w:val="1"/>
+      <w:numFmt w:val="bullet"/>
+      <w:lvlText w:val=""/>
+      <w:lvlJc w:val="left"/>
+      <w:pPr>
+        <w:ind w:left="3600" w:hanging="360"/>
+      </w:pPr>
+      <w:rPr>
+        <w:rFonts w:ascii="Symbol" w:hAnsi="Symbol" w:hint="default"/>
+      </w:rPr>
+    </w:lvl>
+    <w:lvl w:ilvl="4" w:tplc="1C090003" w:tentative="1">
+      <w:start w:val="1"/>
+      <w:numFmt w:val="bullet"/>
+      <w:lvlText w:val="o"/>
+      <w:lvlJc w:val="left"/>
+      <w:pPr>
+        <w:ind w:left="4320" w:hanging="360"/>
+      </w:pPr>
+      <w:rPr>
+        <w:rFonts w:ascii="Courier New" w:hAnsi="Courier New" w:cs="Courier New" w:hint="default"/>
+      </w:rPr>
+    </w:lvl>
+    <w:lvl w:ilvl="5" w:tplc="1C090005" w:tentative="1">
+      <w:start w:val="1"/>
+      <w:numFmt w:val="bullet"/>
+      <w:lvlText w:val=""/>
+      <w:lvlJc w:val="left"/>
+      <w:pPr>
+        <w:ind w:left="5040" w:hanging="360"/>
+      </w:pPr>
+      <w:rPr>
+        <w:rFonts w:ascii="Wingdings" w:hAnsi="Wingdings" w:hint="default"/>
+      </w:rPr>
+    </w:lvl>
+    <w:lvl w:ilvl="6" w:tplc="1C090001" w:tentative="1">
+      <w:start w:val="1"/>
+      <w:numFmt w:val="bullet"/>
+      <w:lvlText w:val=""/>
+      <w:lvlJc w:val="left"/>
+      <w:pPr>
+        <w:ind w:left="5760" w:hanging="360"/>
+      </w:pPr>
+      <w:rPr>
+        <w:rFonts w:ascii="Symbol" w:hAnsi="Symbol" w:hint="default"/>
+      </w:rPr>
+    </w:lvl>
+    <w:lvl w:ilvl="7" w:tplc="1C090003" w:tentative="1">
+      <w:start w:val="1"/>
+      <w:numFmt w:val="bullet"/>
+      <w:lvlText w:val="o"/>
+      <w:lvlJc w:val="left"/>
+      <w:pPr>
+        <w:ind w:left="6480" w:hanging="360"/>
+      </w:pPr>
+      <w:rPr>
+        <w:rFonts w:ascii="Courier New" w:hAnsi="Courier New" w:cs="Courier New" w:hint="default"/>
+      </w:rPr>
+    </w:lvl>
+    <w:lvl w:ilvl="8" w:tplc="1C090005" w:tentative="1">
+      <w:start w:val="1"/>
+      <w:numFmt w:val="bullet"/>
+      <w:lvlText w:val=""/>
+      <w:lvlJc w:val="left"/>
+      <w:pPr>
+        <w:ind w:left="7200" w:hanging="360"/>
+      </w:pPr>
+      <w:rPr>
+        <w:rFonts w:ascii="Wingdings" w:hAnsi="Wingdings" w:hint="default"/>
+      </w:rPr>
+    </w:lvl>
+  </w:abstractNum>
+  <w:abstractNum w:abstractNumId="9" w15:restartNumberingAfterBreak="0">
+    <w:nsid w:val="63712C61"/>
+    <w:multiLevelType w:val="multilevel"/>
+    <w:tmpl w:val="A71EB69C"/>
+    <w:lvl w:ilvl="0">
+      <w:start w:val="1"/>
+      <w:numFmt w:val="bullet"/>
+      <w:lvlText w:val=""/>
+      <w:lvlJc w:val="left"/>
+      <w:pPr>
+        <w:tabs>
+          <w:tab w:val="num" w:pos="720"/>
+        </w:tabs>
+        <w:ind w:left="720" w:hanging="360"/>
+      </w:pPr>
+      <w:rPr>
+        <w:rFonts w:ascii="Symbol" w:hAnsi="Symbol" w:hint="default"/>
+        <w:sz w:val="20"/>
+      </w:rPr>
+    </w:lvl>
+    <w:lvl w:ilvl="1" w:tentative="1">
+      <w:start w:val="1"/>
+      <w:numFmt w:val="bullet"/>
+      <w:lvlText w:val="o"/>
+      <w:lvlJc w:val="left"/>
+      <w:pPr>
+        <w:tabs>
+          <w:tab w:val="num" w:pos="1440"/>
+        </w:tabs>
+        <w:ind w:left="1440" w:hanging="360"/>
+      </w:pPr>
+      <w:rPr>
+        <w:rFonts w:ascii="Courier New" w:hAnsi="Courier New" w:hint="default"/>
+        <w:sz w:val="20"/>
+      </w:rPr>
+    </w:lvl>
+    <w:lvl w:ilvl="2" w:tentative="1">
+      <w:start w:val="1"/>
+      <w:numFmt w:val="bullet"/>
+      <w:lvlText w:val=""/>
+      <w:lvlJc w:val="left"/>
+      <w:pPr>
+        <w:tabs>
+          <w:tab w:val="num" w:pos="2160"/>
+        </w:tabs>
+        <w:ind w:left="2160" w:hanging="360"/>
+      </w:pPr>
+      <w:rPr>
+        <w:rFonts w:ascii="Wingdings" w:hAnsi="Wingdings" w:hint="default"/>
+        <w:sz w:val="20"/>
+      </w:rPr>
+    </w:lvl>
+    <w:lvl w:ilvl="3" w:tentative="1">
+      <w:start w:val="1"/>
+      <w:numFmt w:val="bullet"/>
+      <w:lvlText w:val=""/>
+      <w:lvlJc w:val="left"/>
+      <w:pPr>
+        <w:tabs>
+          <w:tab w:val="num" w:pos="2880"/>
+        </w:tabs>
+        <w:ind w:left="2880" w:hanging="360"/>
+      </w:pPr>
+      <w:rPr>
+        <w:rFonts w:ascii="Wingdings" w:hAnsi="Wingdings" w:hint="default"/>
+        <w:sz w:val="20"/>
+      </w:rPr>
+    </w:lvl>
+    <w:lvl w:ilvl="4" w:tentative="1">
+      <w:start w:val="1"/>
+      <w:numFmt w:val="bullet"/>
+      <w:lvlText w:val=""/>
+      <w:lvlJc w:val="left"/>
+      <w:pPr>
+        <w:tabs>
+          <w:tab w:val="num" w:pos="3600"/>
+        </w:tabs>
+        <w:ind w:left="3600" w:hanging="360"/>
+      </w:pPr>
+      <w:rPr>
+        <w:rFonts w:ascii="Wingdings" w:hAnsi="Wingdings" w:hint="default"/>
+        <w:sz w:val="20"/>
+      </w:rPr>
+    </w:lvl>
+    <w:lvl w:ilvl="5" w:tentative="1">
+      <w:start w:val="1"/>
+      <w:numFmt w:val="bullet"/>
+      <w:lvlText w:val=""/>
+      <w:lvlJc w:val="left"/>
+      <w:pPr>
+        <w:tabs>
+          <w:tab w:val="num" w:pos="4320"/>
+        </w:tabs>
+        <w:ind w:left="4320" w:hanging="360"/>
+      </w:pPr>
+      <w:rPr>
+        <w:rFonts w:ascii="Wingdings" w:hAnsi="Wingdings" w:hint="default"/>
+        <w:sz w:val="20"/>
+      </w:rPr>
+    </w:lvl>
+    <w:lvl w:ilvl="6" w:tentative="1">
+      <w:start w:val="1"/>
+      <w:numFmt w:val="bullet"/>
+      <w:lvlText w:val=""/>
+      <w:lvlJc w:val="left"/>
+      <w:pPr>
+        <w:tabs>
+          <w:tab w:val="num" w:pos="5040"/>
+        </w:tabs>
+        <w:ind w:left="5040" w:hanging="360"/>
+      </w:pPr>
+      <w:rPr>
+        <w:rFonts w:ascii="Wingdings" w:hAnsi="Wingdings" w:hint="default"/>
+        <w:sz w:val="20"/>
+      </w:rPr>
+    </w:lvl>
+    <w:lvl w:ilvl="7" w:tentative="1">
+      <w:start w:val="1"/>
+      <w:numFmt w:val="bullet"/>
+      <w:lvlText w:val=""/>
+      <w:lvlJc w:val="left"/>
+      <w:pPr>
+        <w:tabs>
+          <w:tab w:val="num" w:pos="5760"/>
+        </w:tabs>
+        <w:ind w:left="5760" w:hanging="360"/>
+      </w:pPr>
+      <w:rPr>
+        <w:rFonts w:ascii="Wingdings" w:hAnsi="Wingdings" w:hint="default"/>
+        <w:sz w:val="20"/>
+      </w:rPr>
+    </w:lvl>
+    <w:lvl w:ilvl="8" w:tentative="1">
+      <w:start w:val="1"/>
+      <w:numFmt w:val="bullet"/>
+      <w:lvlText w:val=""/>
+      <w:lvlJc w:val="left"/>
+      <w:pPr>
+        <w:tabs>
+          <w:tab w:val="num" w:pos="6480"/>
+        </w:tabs>
+        <w:ind w:left="6480" w:hanging="360"/>
+      </w:pPr>
+      <w:rPr>
+        <w:rFonts w:ascii="Wingdings" w:hAnsi="Wingdings" w:hint="default"/>
+        <w:sz w:val="20"/>
+      </w:rPr>
+    </w:lvl>
+  </w:abstractNum>
+  <w:abstractNum w:abstractNumId="10" w15:restartNumberingAfterBreak="0">
     <w:nsid w:val="752735AD"/>
     <w:multiLevelType w:val="multilevel"/>
     <w:tmpl w:val="C08C46EC"/>
@@ -1436,13 +4313,31 @@
     <w:abstractNumId w:val="1"/>
   </w:num>
   <w:num w:numId="3" w16cid:durableId="705954570">
+    <w:abstractNumId w:val="10"/>
+  </w:num>
+  <w:num w:numId="4" w16cid:durableId="376705229">
+    <w:abstractNumId w:val="5"/>
+  </w:num>
+  <w:num w:numId="5" w16cid:durableId="1680303689">
+    <w:abstractNumId w:val="7"/>
+  </w:num>
+  <w:num w:numId="6" w16cid:durableId="449520443">
     <w:abstractNumId w:val="4"/>
   </w:num>
-  <w:num w:numId="4" w16cid:durableId="376705229">
+  <w:num w:numId="7" w16cid:durableId="1359090134">
     <w:abstractNumId w:val="2"/>
   </w:num>
-  <w:num w:numId="5" w16cid:durableId="1680303689">
+  <w:num w:numId="8" w16cid:durableId="1702319664">
+    <w:abstractNumId w:val="6"/>
+  </w:num>
+  <w:num w:numId="9" w16cid:durableId="157893144">
+    <w:abstractNumId w:val="9"/>
+  </w:num>
+  <w:num w:numId="10" w16cid:durableId="1407221672">
     <w:abstractNumId w:val="3"/>
+  </w:num>
+  <w:num w:numId="11" w16cid:durableId="917323341">
+    <w:abstractNumId w:val="8"/>
   </w:num>
 </w:numbering>
 </file>

</xml_diff>